<commit_message>
update (Dokument wizji - 1.1, model_klas)
</commit_message>
<xml_diff>
--- a/src/Dokument wizji.docx
+++ b/src/Dokument wizji.docx
@@ -19,12 +19,12 @@
           <wp:inline distB="114300" distT="114300" distL="114300" distR="114300">
             <wp:extent cx="2176463" cy="806231"/>
             <wp:effectExtent b="0" l="0" r="0" t="0"/>
-            <wp:docPr id="1" name="image2.png"/>
+            <wp:docPr id="1" name="image3.png"/>
             <a:graphic>
               <a:graphicData uri="http://schemas.openxmlformats.org/drawingml/2006/picture">
                 <pic:pic>
                   <pic:nvPicPr>
-                    <pic:cNvPr id="0" name="image2.png"/>
+                    <pic:cNvPr id="0" name="image3.png"/>
                     <pic:cNvPicPr preferRelativeResize="0"/>
                   </pic:nvPicPr>
                   <pic:blipFill>
@@ -1731,8 +1731,12 @@
             </w:pPr>
             <w:r>
               <w:rPr>
+                <w:rFonts w:ascii="Proxima Nova" w:cs="Proxima Nova" w:eastAsia="Proxima Nova" w:hAnsi="Proxima Nova"/>
+                <w:sz w:val="24"/>
+                <w:szCs w:val="24"/>
                 <w:rtl w:val="0"/>
               </w:rPr>
+              <w:t xml:space="preserve">07/04/2020</w:t>
             </w:r>
           </w:p>
         </w:tc>
@@ -1771,8 +1775,12 @@
             </w:pPr>
             <w:r>
               <w:rPr>
+                <w:rFonts w:ascii="Proxima Nova" w:cs="Proxima Nova" w:eastAsia="Proxima Nova" w:hAnsi="Proxima Nova"/>
+                <w:sz w:val="24"/>
+                <w:szCs w:val="24"/>
                 <w:rtl w:val="0"/>
               </w:rPr>
+              <w:t xml:space="preserve">1.1</w:t>
             </w:r>
           </w:p>
         </w:tc>
@@ -1811,8 +1819,12 @@
             </w:pPr>
             <w:r>
               <w:rPr>
+                <w:rFonts w:ascii="Proxima Nova" w:cs="Proxima Nova" w:eastAsia="Proxima Nova" w:hAnsi="Proxima Nova"/>
+                <w:sz w:val="24"/>
+                <w:szCs w:val="24"/>
                 <w:rtl w:val="0"/>
               </w:rPr>
+              <w:t xml:space="preserve">Zmiana punktów 4-8</w:t>
             </w:r>
           </w:p>
         </w:tc>
@@ -1842,7 +1854,7 @@
       <w:pPr>
         <w:numPr>
           <w:ilvl w:val="0"/>
-          <w:numId w:val="4"/>
+          <w:numId w:val="5"/>
         </w:numPr>
         <w:ind w:left="720" w:hanging="360"/>
         <w:rPr>
@@ -1971,7 +1983,7 @@
       <w:pPr>
         <w:numPr>
           <w:ilvl w:val="0"/>
-          <w:numId w:val="4"/>
+          <w:numId w:val="5"/>
         </w:numPr>
         <w:ind w:left="720" w:hanging="360"/>
         <w:rPr>
@@ -2058,7 +2070,7 @@
       <w:pPr>
         <w:numPr>
           <w:ilvl w:val="0"/>
-          <w:numId w:val="4"/>
+          <w:numId w:val="5"/>
         </w:numPr>
         <w:ind w:left="720" w:hanging="360"/>
         <w:rPr>
@@ -2208,7 +2220,7 @@
       <w:pPr>
         <w:numPr>
           <w:ilvl w:val="0"/>
-          <w:numId w:val="4"/>
+          <w:numId w:val="5"/>
         </w:numPr>
         <w:ind w:left="720" w:hanging="360"/>
         <w:rPr>
@@ -2288,14 +2300,56 @@
         </w:rPr>
         <w:t xml:space="preserve">4.3</w:t>
         <w:tab/>
-        <w:t xml:space="preserve">Założenia I Zależności</w:t>
+        <w:t xml:space="preserve">Założenia i Zależności</w:t>
+      </w:r>
+    </w:p>
+    <w:p>
+      <w:pPr>
+        <w:ind w:left="720" w:firstLine="0"/>
+        <w:rPr>
+          <w:rFonts w:ascii="Proxima Nova" w:cs="Proxima Nova" w:eastAsia="Proxima Nova" w:hAnsi="Proxima Nova"/>
+          <w:sz w:val="24"/>
+          <w:szCs w:val="24"/>
+        </w:rPr>
+      </w:pPr>
+      <w:r>
+        <w:rPr>
+          <w:rFonts w:ascii="Proxima Nova" w:cs="Proxima Nova" w:eastAsia="Proxima Nova" w:hAnsi="Proxima Nova"/>
+          <w:sz w:val="24"/>
+          <w:szCs w:val="24"/>
+          <w:rtl w:val="0"/>
+        </w:rPr>
+        <w:t xml:space="preserve">4.4 </w:t>
+        <w:tab/>
+        <w:t xml:space="preserve">Koszty i ceny</w:t>
+      </w:r>
+    </w:p>
+    <w:p>
+      <w:pPr>
+        <w:ind w:left="720" w:firstLine="0"/>
+        <w:rPr>
+          <w:rFonts w:ascii="Proxima Nova" w:cs="Proxima Nova" w:eastAsia="Proxima Nova" w:hAnsi="Proxima Nova"/>
+          <w:sz w:val="24"/>
+          <w:szCs w:val="24"/>
+        </w:rPr>
+      </w:pPr>
+      <w:r>
+        <w:rPr>
+          <w:rFonts w:ascii="Proxima Nova" w:cs="Proxima Nova" w:eastAsia="Proxima Nova" w:hAnsi="Proxima Nova"/>
+          <w:sz w:val="24"/>
+          <w:szCs w:val="24"/>
+          <w:rtl w:val="0"/>
+        </w:rPr>
+        <w:t xml:space="preserve">4.5</w:t>
+        <w:tab/>
+        <w:t xml:space="preserve">Licencjonowanie i instalacja</w:t>
       </w:r>
     </w:p>
     <w:p>
       <w:pPr>
         <w:numPr>
           <w:ilvl w:val="0"/>
-          <w:numId w:val="4"/>
+          <w:numId w:val="5"/>
         </w:numPr>
         <w:ind w:left="720" w:hanging="360"/>
         <w:rPr>
@@ -2312,7 +2366,7 @@
           <w:szCs w:val="24"/>
           <w:rtl w:val="0"/>
         </w:rPr>
-        <w:t xml:space="preserve">Wymagania Funkcjonalne</w:t>
+        <w:t xml:space="preserve">Funkcje Produktu</w:t>
       </w:r>
     </w:p>
     <w:p>
@@ -2419,7 +2473,7 @@
         </w:rPr>
         <w:t xml:space="preserve">5.5  </w:t>
         <w:tab/>
-        <w:t xml:space="preserve">Dodawanie i modyfikacja treści przez uwierzytelnionego użytkownika systemu</w:t>
+        <w:t xml:space="preserve">Dodawanie i modyfikacja treści przez uwierzytelnionego użytkownika systemu o odpowiednim poziomie uprawnień</w:t>
       </w:r>
     </w:p>
     <w:p>
@@ -2446,6 +2500,223 @@
     </w:p>
     <w:p>
       <w:pPr>
+        <w:ind w:firstLine="720"/>
+        <w:jc w:val="both"/>
+        <w:rPr>
+          <w:rFonts w:ascii="Proxima Nova" w:cs="Proxima Nova" w:eastAsia="Proxima Nova" w:hAnsi="Proxima Nova"/>
+          <w:sz w:val="24"/>
+          <w:szCs w:val="24"/>
+        </w:rPr>
+      </w:pPr>
+      <w:r>
+        <w:rPr>
+          <w:rFonts w:ascii="Proxima Nova" w:cs="Proxima Nova" w:eastAsia="Proxima Nova" w:hAnsi="Proxima Nova"/>
+          <w:sz w:val="24"/>
+          <w:szCs w:val="24"/>
+          <w:rtl w:val="0"/>
+        </w:rPr>
+        <w:t xml:space="preserve">5.7</w:t>
+        <w:tab/>
+        <w:t xml:space="preserve">Historia wszystkich operacji przechowywana w systemie.</w:t>
+      </w:r>
+    </w:p>
+    <w:p>
+      <w:pPr>
+        <w:ind w:firstLine="720"/>
+        <w:jc w:val="both"/>
+        <w:rPr>
+          <w:rFonts w:ascii="Proxima Nova" w:cs="Proxima Nova" w:eastAsia="Proxima Nova" w:hAnsi="Proxima Nova"/>
+          <w:sz w:val="24"/>
+          <w:szCs w:val="24"/>
+        </w:rPr>
+      </w:pPr>
+      <w:r>
+        <w:rPr>
+          <w:rFonts w:ascii="Proxima Nova" w:cs="Proxima Nova" w:eastAsia="Proxima Nova" w:hAnsi="Proxima Nova"/>
+          <w:sz w:val="24"/>
+          <w:szCs w:val="24"/>
+          <w:rtl w:val="0"/>
+        </w:rPr>
+        <w:t xml:space="preserve">5.8 </w:t>
+        <w:tab/>
+        <w:t xml:space="preserve">Abonament oferujący dostęp do treści premium</w:t>
+      </w:r>
+    </w:p>
+    <w:p>
+      <w:pPr>
+        <w:ind w:firstLine="720"/>
+        <w:jc w:val="both"/>
+        <w:rPr>
+          <w:rFonts w:ascii="Proxima Nova" w:cs="Proxima Nova" w:eastAsia="Proxima Nova" w:hAnsi="Proxima Nova"/>
+          <w:sz w:val="24"/>
+          <w:szCs w:val="24"/>
+        </w:rPr>
+      </w:pPr>
+      <w:r>
+        <w:rPr>
+          <w:rFonts w:ascii="Proxima Nova" w:cs="Proxima Nova" w:eastAsia="Proxima Nova" w:hAnsi="Proxima Nova"/>
+          <w:sz w:val="24"/>
+          <w:szCs w:val="24"/>
+          <w:rtl w:val="0"/>
+        </w:rPr>
+        <w:t xml:space="preserve">5.9 </w:t>
+        <w:tab/>
+        <w:t xml:space="preserve">System płatności</w:t>
+      </w:r>
+    </w:p>
+    <w:p>
+      <w:pPr>
+        <w:numPr>
+          <w:ilvl w:val="0"/>
+          <w:numId w:val="5"/>
+        </w:numPr>
+        <w:ind w:left="720" w:hanging="360"/>
+        <w:rPr>
+          <w:rFonts w:ascii="Proxima Nova" w:cs="Proxima Nova" w:eastAsia="Proxima Nova" w:hAnsi="Proxima Nova"/>
+          <w:sz w:val="24"/>
+          <w:szCs w:val="24"/>
+          <w:u w:val="none"/>
+        </w:rPr>
+      </w:pPr>
+      <w:r>
+        <w:rPr>
+          <w:rFonts w:ascii="Proxima Nova" w:cs="Proxima Nova" w:eastAsia="Proxima Nova" w:hAnsi="Proxima Nova"/>
+          <w:sz w:val="24"/>
+          <w:szCs w:val="24"/>
+          <w:rtl w:val="0"/>
+        </w:rPr>
+        <w:t xml:space="preserve">Ograniczenia</w:t>
+      </w:r>
+    </w:p>
+    <w:p>
+      <w:pPr>
+        <w:numPr>
+          <w:ilvl w:val="0"/>
+          <w:numId w:val="5"/>
+        </w:numPr>
+        <w:ind w:left="720" w:hanging="360"/>
+        <w:rPr>
+          <w:rFonts w:ascii="Proxima Nova" w:cs="Proxima Nova" w:eastAsia="Proxima Nova" w:hAnsi="Proxima Nova"/>
+          <w:sz w:val="24"/>
+          <w:szCs w:val="24"/>
+          <w:u w:val="none"/>
+        </w:rPr>
+      </w:pPr>
+      <w:r>
+        <w:rPr>
+          <w:rFonts w:ascii="Proxima Nova" w:cs="Proxima Nova" w:eastAsia="Proxima Nova" w:hAnsi="Proxima Nova"/>
+          <w:sz w:val="24"/>
+          <w:szCs w:val="24"/>
+          <w:rtl w:val="0"/>
+        </w:rPr>
+        <w:t xml:space="preserve">Zakresy jakości</w:t>
+      </w:r>
+    </w:p>
+    <w:p>
+      <w:pPr>
+        <w:numPr>
+          <w:ilvl w:val="0"/>
+          <w:numId w:val="5"/>
+        </w:numPr>
+        <w:ind w:left="720" w:hanging="360"/>
+        <w:rPr>
+          <w:rFonts w:ascii="Proxima Nova" w:cs="Proxima Nova" w:eastAsia="Proxima Nova" w:hAnsi="Proxima Nova"/>
+          <w:sz w:val="24"/>
+          <w:szCs w:val="24"/>
+          <w:u w:val="none"/>
+        </w:rPr>
+      </w:pPr>
+      <w:r>
+        <w:rPr>
+          <w:rFonts w:ascii="Proxima Nova" w:cs="Proxima Nova" w:eastAsia="Proxima Nova" w:hAnsi="Proxima Nova"/>
+          <w:sz w:val="24"/>
+          <w:szCs w:val="24"/>
+          <w:rtl w:val="0"/>
+        </w:rPr>
+        <w:t xml:space="preserve">Wymagania dotyczące dokumentacji</w:t>
+      </w:r>
+    </w:p>
+    <w:p>
+      <w:pPr>
+        <w:ind w:left="720" w:firstLine="0"/>
+        <w:rPr>
+          <w:rFonts w:ascii="Proxima Nova" w:cs="Proxima Nova" w:eastAsia="Proxima Nova" w:hAnsi="Proxima Nova"/>
+          <w:sz w:val="24"/>
+          <w:szCs w:val="24"/>
+        </w:rPr>
+      </w:pPr>
+      <w:r>
+        <w:rPr>
+          <w:rFonts w:ascii="Proxima Nova" w:cs="Proxima Nova" w:eastAsia="Proxima Nova" w:hAnsi="Proxima Nova"/>
+          <w:sz w:val="24"/>
+          <w:szCs w:val="24"/>
+          <w:rtl w:val="0"/>
+        </w:rPr>
+        <w:t xml:space="preserve">8.1</w:t>
+        <w:tab/>
+        <w:t xml:space="preserve">Uwagi do wydania</w:t>
+      </w:r>
+    </w:p>
+    <w:p>
+      <w:pPr>
+        <w:ind w:left="720" w:firstLine="0"/>
+        <w:rPr>
+          <w:rFonts w:ascii="Proxima Nova" w:cs="Proxima Nova" w:eastAsia="Proxima Nova" w:hAnsi="Proxima Nova"/>
+          <w:sz w:val="24"/>
+          <w:szCs w:val="24"/>
+        </w:rPr>
+      </w:pPr>
+      <w:r>
+        <w:rPr>
+          <w:rFonts w:ascii="Proxima Nova" w:cs="Proxima Nova" w:eastAsia="Proxima Nova" w:hAnsi="Proxima Nova"/>
+          <w:sz w:val="24"/>
+          <w:szCs w:val="24"/>
+          <w:rtl w:val="0"/>
+        </w:rPr>
+        <w:t xml:space="preserve">8.2</w:t>
+        <w:tab/>
+        <w:t xml:space="preserve">Pomoc elektroniczna</w:t>
+      </w:r>
+    </w:p>
+    <w:p>
+      <w:pPr>
+        <w:ind w:left="720" w:firstLine="0"/>
+        <w:rPr>
+          <w:rFonts w:ascii="Proxima Nova" w:cs="Proxima Nova" w:eastAsia="Proxima Nova" w:hAnsi="Proxima Nova"/>
+          <w:sz w:val="24"/>
+          <w:szCs w:val="24"/>
+        </w:rPr>
+      </w:pPr>
+      <w:r>
+        <w:rPr>
+          <w:rFonts w:ascii="Proxima Nova" w:cs="Proxima Nova" w:eastAsia="Proxima Nova" w:hAnsi="Proxima Nova"/>
+          <w:sz w:val="24"/>
+          <w:szCs w:val="24"/>
+          <w:rtl w:val="0"/>
+        </w:rPr>
+        <w:t xml:space="preserve">8.3</w:t>
+        <w:tab/>
+        <w:t xml:space="preserve">Instrukcja instalacji</w:t>
+      </w:r>
+    </w:p>
+    <w:p>
+      <w:pPr>
+        <w:ind w:firstLine="720"/>
+        <w:jc w:val="both"/>
+        <w:rPr>
+          <w:rFonts w:ascii="Proxima Nova" w:cs="Proxima Nova" w:eastAsia="Proxima Nova" w:hAnsi="Proxima Nova"/>
+          <w:sz w:val="24"/>
+          <w:szCs w:val="24"/>
+        </w:rPr>
+      </w:pPr>
+      <w:r>
+        <w:rPr>
+          <w:rtl w:val="0"/>
+        </w:rPr>
+      </w:r>
+    </w:p>
+    <w:p>
+      <w:pPr>
         <w:ind w:left="425.19685039370063" w:firstLine="0"/>
         <w:rPr>
           <w:rFonts w:ascii="Proxima Nova" w:cs="Proxima Nova" w:eastAsia="Proxima Nova" w:hAnsi="Proxima Nova"/>
@@ -2453,34 +2724,6 @@
           <w:szCs w:val="24"/>
         </w:rPr>
       </w:pPr>
-      <w:r>
-        <w:rPr>
-          <w:rFonts w:ascii="Proxima Nova" w:cs="Proxima Nova" w:eastAsia="Proxima Nova" w:hAnsi="Proxima Nova"/>
-          <w:sz w:val="24"/>
-          <w:szCs w:val="24"/>
-          <w:rtl w:val="0"/>
-        </w:rPr>
-        <w:t xml:space="preserve">6. Wymagania niefunkcjonalne</w:t>
-      </w:r>
-    </w:p>
-    <w:p>
-      <w:pPr>
-        <w:ind w:left="425.19685039370063" w:firstLine="0"/>
-        <w:rPr>
-          <w:rFonts w:ascii="Proxima Nova" w:cs="Proxima Nova" w:eastAsia="Proxima Nova" w:hAnsi="Proxima Nova"/>
-          <w:sz w:val="24"/>
-          <w:szCs w:val="24"/>
-        </w:rPr>
-      </w:pPr>
-      <w:r>
-        <w:rPr>
-          <w:rFonts w:ascii="Proxima Nova" w:cs="Proxima Nova" w:eastAsia="Proxima Nova" w:hAnsi="Proxima Nova"/>
-          <w:sz w:val="24"/>
-          <w:szCs w:val="24"/>
-          <w:rtl w:val="0"/>
-        </w:rPr>
-        <w:t xml:space="preserve">7. Ograniczenia</w:t>
-      </w:r>
       <w:r>
         <w:br w:type="page"/>
       </w:r>
@@ -5565,7 +5808,7 @@
       <w:pPr>
         <w:numPr>
           <w:ilvl w:val="0"/>
-          <w:numId w:val="5"/>
+          <w:numId w:val="8"/>
         </w:numPr>
         <w:ind w:left="720" w:hanging="360"/>
         <w:jc w:val="both"/>
@@ -5590,7 +5833,7 @@
       <w:pPr>
         <w:numPr>
           <w:ilvl w:val="0"/>
-          <w:numId w:val="5"/>
+          <w:numId w:val="8"/>
         </w:numPr>
         <w:ind w:left="720" w:hanging="360"/>
         <w:jc w:val="both"/>
@@ -5615,7 +5858,7 @@
       <w:pPr>
         <w:numPr>
           <w:ilvl w:val="0"/>
-          <w:numId w:val="5"/>
+          <w:numId w:val="8"/>
         </w:numPr>
         <w:ind w:left="720" w:hanging="360"/>
         <w:jc w:val="both"/>
@@ -5640,7 +5883,7 @@
       <w:pPr>
         <w:numPr>
           <w:ilvl w:val="0"/>
-          <w:numId w:val="5"/>
+          <w:numId w:val="8"/>
         </w:numPr>
         <w:ind w:left="720" w:hanging="360"/>
         <w:jc w:val="both"/>
@@ -5781,7 +6024,7 @@
       <w:pPr>
         <w:numPr>
           <w:ilvl w:val="0"/>
-          <w:numId w:val="3"/>
+          <w:numId w:val="4"/>
         </w:numPr>
         <w:ind w:left="720" w:hanging="360"/>
         <w:jc w:val="both"/>
@@ -5806,7 +6049,7 @@
       <w:pPr>
         <w:numPr>
           <w:ilvl w:val="0"/>
-          <w:numId w:val="3"/>
+          <w:numId w:val="4"/>
         </w:numPr>
         <w:ind w:left="720" w:hanging="360"/>
         <w:jc w:val="both"/>
@@ -5939,12 +6182,12 @@
           <wp:inline distB="114300" distT="114300" distL="114300" distR="114300">
             <wp:extent cx="5734050" cy="2641600"/>
             <wp:effectExtent b="0" l="0" r="0" t="0"/>
-            <wp:docPr id="3" name="image1.png"/>
+            <wp:docPr id="3" name="image2.png"/>
             <a:graphic>
               <a:graphicData uri="http://schemas.openxmlformats.org/drawingml/2006/picture">
                 <pic:pic>
                   <pic:nvPicPr>
-                    <pic:cNvPr id="0" name="image1.png"/>
+                    <pic:cNvPr id="0" name="image2.png"/>
                     <pic:cNvPicPr preferRelativeResize="0"/>
                   </pic:nvPicPr>
                   <pic:blipFill>
@@ -6048,12 +6291,12 @@
           <wp:inline distB="114300" distT="114300" distL="114300" distR="114300">
             <wp:extent cx="5734050" cy="5765800"/>
             <wp:effectExtent b="0" l="0" r="0" t="0"/>
-            <wp:docPr id="2" name="image3.png"/>
+            <wp:docPr id="2" name="image1.png"/>
             <a:graphic>
               <a:graphicData uri="http://schemas.openxmlformats.org/drawingml/2006/picture">
                 <pic:pic>
                   <pic:nvPicPr>
-                    <pic:cNvPr id="0" name="image3.png"/>
+                    <pic:cNvPr id="0" name="image1.png"/>
                     <pic:cNvPicPr preferRelativeResize="0"/>
                   </pic:nvPicPr>
                   <pic:blipFill>
@@ -6145,7 +6388,7 @@
       <w:pPr>
         <w:numPr>
           <w:ilvl w:val="0"/>
-          <w:numId w:val="2"/>
+          <w:numId w:val="1"/>
         </w:numPr>
         <w:ind w:left="720" w:hanging="360"/>
         <w:jc w:val="both"/>
@@ -6181,487 +6424,6 @@
           <w:rtl w:val="0"/>
         </w:rPr>
         <w:t xml:space="preserve"> uniezależnić się od platform sprzętowych stacji roboczych jak i urządzeń mobilnych,</w:t>
-      </w:r>
-    </w:p>
-    <w:p>
-      <w:pPr>
-        <w:numPr>
-          <w:ilvl w:val="0"/>
-          <w:numId w:val="2"/>
-        </w:numPr>
-        <w:ind w:left="720" w:hanging="360"/>
-        <w:jc w:val="both"/>
-        <w:rPr>
-          <w:rFonts w:ascii="Proxima Nova" w:cs="Proxima Nova" w:eastAsia="Proxima Nova" w:hAnsi="Proxima Nova"/>
-          <w:sz w:val="24"/>
-          <w:szCs w:val="24"/>
-        </w:rPr>
-      </w:pPr>
-      <w:r>
-        <w:rPr>
-          <w:rFonts w:ascii="Proxima Nova" w:cs="Proxima Nova" w:eastAsia="Proxima Nova" w:hAnsi="Proxima Nova"/>
-          <w:sz w:val="24"/>
-          <w:szCs w:val="24"/>
-          <w:rtl w:val="0"/>
-        </w:rPr>
-        <w:t xml:space="preserve">wybór jakości wideo </w:t>
-      </w:r>
-      <w:r>
-        <w:rPr>
-          <w:rFonts w:ascii="Proxima Nova" w:cs="Proxima Nova" w:eastAsia="Proxima Nova" w:hAnsi="Proxima Nova"/>
-          <w:sz w:val="24"/>
-          <w:szCs w:val="24"/>
-          <w:rtl w:val="0"/>
-        </w:rPr>
-        <w:t xml:space="preserve">pozwoli</w:t>
-      </w:r>
-      <w:r>
-        <w:rPr>
-          <w:rFonts w:ascii="Proxima Nova" w:cs="Proxima Nova" w:eastAsia="Proxima Nova" w:hAnsi="Proxima Nova"/>
-          <w:sz w:val="24"/>
-          <w:szCs w:val="24"/>
-          <w:rtl w:val="0"/>
-        </w:rPr>
-        <w:t xml:space="preserve"> na dostęp i korzystanie z aplikacji użytkownikom o wolniejszym łączu internetowym jak i gorszym sprzęcie.</w:t>
-      </w:r>
-    </w:p>
-    <w:p>
-      <w:pPr>
-        <w:jc w:val="both"/>
-        <w:rPr>
-          <w:rFonts w:ascii="Proxima Nova" w:cs="Proxima Nova" w:eastAsia="Proxima Nova" w:hAnsi="Proxima Nova"/>
-          <w:sz w:val="24"/>
-          <w:szCs w:val="24"/>
-        </w:rPr>
-      </w:pPr>
-      <w:r>
-        <w:rPr>
-          <w:rtl w:val="0"/>
-        </w:rPr>
-      </w:r>
-    </w:p>
-    <w:p>
-      <w:pPr>
-        <w:jc w:val="both"/>
-        <w:rPr>
-          <w:rFonts w:ascii="Proxima Nova" w:cs="Proxima Nova" w:eastAsia="Proxima Nova" w:hAnsi="Proxima Nova"/>
-          <w:sz w:val="36"/>
-          <w:szCs w:val="36"/>
-        </w:rPr>
-      </w:pPr>
-      <w:r>
-        <w:rPr>
-          <w:rFonts w:ascii="Proxima Nova" w:cs="Proxima Nova" w:eastAsia="Proxima Nova" w:hAnsi="Proxima Nova"/>
-          <w:sz w:val="36"/>
-          <w:szCs w:val="36"/>
-          <w:rtl w:val="0"/>
-        </w:rPr>
-        <w:t xml:space="preserve">5. Wymagania Funkcjonalne</w:t>
-      </w:r>
-    </w:p>
-    <w:p>
-      <w:pPr>
-        <w:jc w:val="both"/>
-        <w:rPr>
-          <w:rFonts w:ascii="Proxima Nova" w:cs="Proxima Nova" w:eastAsia="Proxima Nova" w:hAnsi="Proxima Nova"/>
-          <w:sz w:val="24"/>
-          <w:szCs w:val="24"/>
-        </w:rPr>
-      </w:pPr>
-      <w:r>
-        <w:rPr>
-          <w:rFonts w:ascii="Proxima Nova" w:cs="Proxima Nova" w:eastAsia="Proxima Nova" w:hAnsi="Proxima Nova"/>
-          <w:sz w:val="24"/>
-          <w:szCs w:val="24"/>
-          <w:rtl w:val="0"/>
-        </w:rPr>
-        <w:tab/>
-        <w:t xml:space="preserve">System strumieniowania wideo jest platformą dedykowaną dla użytkowników na całym świecie należy więc uwzględnić do niej dostęp z różnych urządzeń oraz zapewnić możliwość bezproblemowego odtwarzania wideo przechowywanych na serwerze. Dostęp do zasobów oparty powinien być na zabezpieczeniach takich jak autoryzacja użytkowników.</w:t>
-      </w:r>
-    </w:p>
-    <w:p>
-      <w:pPr>
-        <w:jc w:val="both"/>
-        <w:rPr>
-          <w:rFonts w:ascii="Proxima Nova" w:cs="Proxima Nova" w:eastAsia="Proxima Nova" w:hAnsi="Proxima Nova"/>
-          <w:sz w:val="24"/>
-          <w:szCs w:val="24"/>
-        </w:rPr>
-      </w:pPr>
-      <w:r>
-        <w:rPr>
-          <w:rtl w:val="0"/>
-        </w:rPr>
-      </w:r>
-    </w:p>
-    <w:p>
-      <w:pPr>
-        <w:jc w:val="both"/>
-        <w:rPr>
-          <w:rFonts w:ascii="Proxima Nova" w:cs="Proxima Nova" w:eastAsia="Proxima Nova" w:hAnsi="Proxima Nova"/>
-          <w:sz w:val="24"/>
-          <w:szCs w:val="24"/>
-        </w:rPr>
-      </w:pPr>
-      <w:r>
-        <w:rPr>
-          <w:rFonts w:ascii="Proxima Nova" w:cs="Proxima Nova" w:eastAsia="Proxima Nova" w:hAnsi="Proxima Nova"/>
-          <w:sz w:val="24"/>
-          <w:szCs w:val="24"/>
-          <w:rtl w:val="0"/>
-        </w:rPr>
-        <w:tab/>
-        <w:t xml:space="preserve">5.1 Logowanie Do Systemu</w:t>
-      </w:r>
-    </w:p>
-    <w:p>
-      <w:pPr>
-        <w:jc w:val="both"/>
-        <w:rPr>
-          <w:rFonts w:ascii="Proxima Nova" w:cs="Proxima Nova" w:eastAsia="Proxima Nova" w:hAnsi="Proxima Nova"/>
-          <w:sz w:val="24"/>
-          <w:szCs w:val="24"/>
-        </w:rPr>
-      </w:pPr>
-      <w:r>
-        <w:rPr>
-          <w:rFonts w:ascii="Proxima Nova" w:cs="Proxima Nova" w:eastAsia="Proxima Nova" w:hAnsi="Proxima Nova"/>
-          <w:sz w:val="24"/>
-          <w:szCs w:val="24"/>
-          <w:rtl w:val="0"/>
-        </w:rPr>
-        <w:tab/>
-        <w:tab/>
-        <w:t xml:space="preserve">Każdy użytkownik systemu musi zostać zidentyfikowany i zautoryzowany przez system.</w:t>
-      </w:r>
-    </w:p>
-    <w:p>
-      <w:pPr>
-        <w:jc w:val="both"/>
-        <w:rPr>
-          <w:rFonts w:ascii="Proxima Nova" w:cs="Proxima Nova" w:eastAsia="Proxima Nova" w:hAnsi="Proxima Nova"/>
-          <w:sz w:val="24"/>
-          <w:szCs w:val="24"/>
-        </w:rPr>
-      </w:pPr>
-      <w:r>
-        <w:rPr>
-          <w:rtl w:val="0"/>
-        </w:rPr>
-      </w:r>
-    </w:p>
-    <w:p>
-      <w:pPr>
-        <w:jc w:val="both"/>
-        <w:rPr>
-          <w:rFonts w:ascii="Proxima Nova" w:cs="Proxima Nova" w:eastAsia="Proxima Nova" w:hAnsi="Proxima Nova"/>
-          <w:sz w:val="24"/>
-          <w:szCs w:val="24"/>
-        </w:rPr>
-      </w:pPr>
-      <w:r>
-        <w:rPr>
-          <w:rFonts w:ascii="Proxima Nova" w:cs="Proxima Nova" w:eastAsia="Proxima Nova" w:hAnsi="Proxima Nova"/>
-          <w:sz w:val="24"/>
-          <w:szCs w:val="24"/>
-          <w:rtl w:val="0"/>
-        </w:rPr>
-        <w:tab/>
-        <w:t xml:space="preserve">5.2 Przydzielanie Poziomu Dostępu Dla Użytkownika, Moderatora i Administracji</w:t>
-      </w:r>
-    </w:p>
-    <w:p>
-      <w:pPr>
-        <w:jc w:val="both"/>
-        <w:rPr>
-          <w:rFonts w:ascii="Proxima Nova" w:cs="Proxima Nova" w:eastAsia="Proxima Nova" w:hAnsi="Proxima Nova"/>
-          <w:sz w:val="24"/>
-          <w:szCs w:val="24"/>
-        </w:rPr>
-      </w:pPr>
-      <w:r>
-        <w:rPr>
-          <w:rFonts w:ascii="Proxima Nova" w:cs="Proxima Nova" w:eastAsia="Proxima Nova" w:hAnsi="Proxima Nova"/>
-          <w:sz w:val="24"/>
-          <w:szCs w:val="24"/>
-          <w:rtl w:val="0"/>
-        </w:rPr>
-        <w:tab/>
-        <w:tab/>
-        <w:t xml:space="preserve">System zapewnia mechanizm odpowiadający za przydział i kontrolę uprawnień w serwisie.</w:t>
-      </w:r>
-    </w:p>
-    <w:p>
-      <w:pPr>
-        <w:jc w:val="both"/>
-        <w:rPr>
-          <w:rFonts w:ascii="Proxima Nova" w:cs="Proxima Nova" w:eastAsia="Proxima Nova" w:hAnsi="Proxima Nova"/>
-          <w:sz w:val="24"/>
-          <w:szCs w:val="24"/>
-        </w:rPr>
-      </w:pPr>
-      <w:r>
-        <w:rPr>
-          <w:rtl w:val="0"/>
-        </w:rPr>
-      </w:r>
-    </w:p>
-    <w:p>
-      <w:pPr>
-        <w:jc w:val="both"/>
-        <w:rPr>
-          <w:rFonts w:ascii="Proxima Nova" w:cs="Proxima Nova" w:eastAsia="Proxima Nova" w:hAnsi="Proxima Nova"/>
-          <w:sz w:val="24"/>
-          <w:szCs w:val="24"/>
-        </w:rPr>
-      </w:pPr>
-      <w:r>
-        <w:rPr>
-          <w:rFonts w:ascii="Proxima Nova" w:cs="Proxima Nova" w:eastAsia="Proxima Nova" w:hAnsi="Proxima Nova"/>
-          <w:sz w:val="24"/>
-          <w:szCs w:val="24"/>
-          <w:rtl w:val="0"/>
-        </w:rPr>
-        <w:tab/>
-        <w:t xml:space="preserve">5.3 Zarządzanie Użytkownikami</w:t>
-      </w:r>
-    </w:p>
-    <w:p>
-      <w:pPr>
-        <w:jc w:val="both"/>
-        <w:rPr>
-          <w:rFonts w:ascii="Proxima Nova" w:cs="Proxima Nova" w:eastAsia="Proxima Nova" w:hAnsi="Proxima Nova"/>
-          <w:sz w:val="24"/>
-          <w:szCs w:val="24"/>
-        </w:rPr>
-      </w:pPr>
-      <w:r>
-        <w:rPr>
-          <w:rFonts w:ascii="Proxima Nova" w:cs="Proxima Nova" w:eastAsia="Proxima Nova" w:hAnsi="Proxima Nova"/>
-          <w:sz w:val="24"/>
-          <w:szCs w:val="24"/>
-          <w:rtl w:val="0"/>
-        </w:rPr>
-        <w:tab/>
-        <w:tab/>
-        <w:t xml:space="preserve">Moduł ten pozwala na zarządzanie użytkownikami w systemie osobom o odpowiednio wysokim poziomie uprawnień. Mogą oni wprowadzać i modyfikować dane innych użytkowników, takich jak między innymi zmiana hasła czy też uprawnień. </w:t>
-      </w:r>
-    </w:p>
-    <w:p>
-      <w:pPr>
-        <w:jc w:val="both"/>
-        <w:rPr>
-          <w:rFonts w:ascii="Proxima Nova" w:cs="Proxima Nova" w:eastAsia="Proxima Nova" w:hAnsi="Proxima Nova"/>
-          <w:sz w:val="24"/>
-          <w:szCs w:val="24"/>
-        </w:rPr>
-      </w:pPr>
-      <w:r>
-        <w:rPr>
-          <w:rtl w:val="0"/>
-        </w:rPr>
-      </w:r>
-    </w:p>
-    <w:p>
-      <w:pPr>
-        <w:jc w:val="both"/>
-        <w:rPr>
-          <w:rFonts w:ascii="Proxima Nova" w:cs="Proxima Nova" w:eastAsia="Proxima Nova" w:hAnsi="Proxima Nova"/>
-          <w:sz w:val="24"/>
-          <w:szCs w:val="24"/>
-        </w:rPr>
-      </w:pPr>
-      <w:r>
-        <w:rPr>
-          <w:rFonts w:ascii="Proxima Nova" w:cs="Proxima Nova" w:eastAsia="Proxima Nova" w:hAnsi="Proxima Nova"/>
-          <w:sz w:val="24"/>
-          <w:szCs w:val="24"/>
-          <w:rtl w:val="0"/>
-        </w:rPr>
-        <w:tab/>
-        <w:t xml:space="preserve">5.4 Przeglądanie treści w systemie</w:t>
-      </w:r>
-    </w:p>
-    <w:p>
-      <w:pPr>
-        <w:jc w:val="both"/>
-        <w:rPr>
-          <w:rFonts w:ascii="Proxima Nova" w:cs="Proxima Nova" w:eastAsia="Proxima Nova" w:hAnsi="Proxima Nova"/>
-          <w:sz w:val="24"/>
-          <w:szCs w:val="24"/>
-        </w:rPr>
-      </w:pPr>
-      <w:r>
-        <w:rPr>
-          <w:rFonts w:ascii="Proxima Nova" w:cs="Proxima Nova" w:eastAsia="Proxima Nova" w:hAnsi="Proxima Nova"/>
-          <w:sz w:val="24"/>
-          <w:szCs w:val="24"/>
-          <w:rtl w:val="0"/>
-        </w:rPr>
-        <w:tab/>
-        <w:tab/>
-        <w:t xml:space="preserve">Podstawowa funkcjonalność pozwalająca zalogowanemu w systemie użytkownikowi na przeglądanie zawartych w nim treści. Dodatkowo ma możliwość indywidualnego dostosowania wyświetlanego materiału wideo wybierając jego jakość, włączając/wyłączając napisy lub dźwięk.</w:t>
-      </w:r>
-    </w:p>
-    <w:p>
-      <w:pPr>
-        <w:jc w:val="both"/>
-        <w:rPr>
-          <w:rFonts w:ascii="Proxima Nova" w:cs="Proxima Nova" w:eastAsia="Proxima Nova" w:hAnsi="Proxima Nova"/>
-          <w:sz w:val="24"/>
-          <w:szCs w:val="24"/>
-        </w:rPr>
-      </w:pPr>
-      <w:r>
-        <w:rPr>
-          <w:rtl w:val="0"/>
-        </w:rPr>
-      </w:r>
-    </w:p>
-    <w:p>
-      <w:pPr>
-        <w:jc w:val="both"/>
-        <w:rPr>
-          <w:rFonts w:ascii="Proxima Nova" w:cs="Proxima Nova" w:eastAsia="Proxima Nova" w:hAnsi="Proxima Nova"/>
-          <w:sz w:val="24"/>
-          <w:szCs w:val="24"/>
-        </w:rPr>
-      </w:pPr>
-      <w:r>
-        <w:rPr>
-          <w:rFonts w:ascii="Proxima Nova" w:cs="Proxima Nova" w:eastAsia="Proxima Nova" w:hAnsi="Proxima Nova"/>
-          <w:sz w:val="24"/>
-          <w:szCs w:val="24"/>
-          <w:rtl w:val="0"/>
-        </w:rPr>
-        <w:tab/>
-        <w:t xml:space="preserve">5.5 Dodawanie i modyfikacja treści przez uwierzytelnionego użytkownika systemu</w:t>
-      </w:r>
-    </w:p>
-    <w:p>
-      <w:pPr>
-        <w:jc w:val="both"/>
-        <w:rPr>
-          <w:rFonts w:ascii="Proxima Nova" w:cs="Proxima Nova" w:eastAsia="Proxima Nova" w:hAnsi="Proxima Nova"/>
-          <w:sz w:val="24"/>
-          <w:szCs w:val="24"/>
-        </w:rPr>
-      </w:pPr>
-      <w:r>
-        <w:rPr>
-          <w:rFonts w:ascii="Proxima Nova" w:cs="Proxima Nova" w:eastAsia="Proxima Nova" w:hAnsi="Proxima Nova"/>
-          <w:sz w:val="24"/>
-          <w:szCs w:val="24"/>
-          <w:rtl w:val="0"/>
-        </w:rPr>
-        <w:tab/>
-        <w:tab/>
-        <w:t xml:space="preserve">Funkcjonalność pozwalająca zalogowanemu użytkownikowi na dodawanie i modyfikację treści tj. materiałów wideo, opisów,  komentarzy. </w:t>
-      </w:r>
-    </w:p>
-    <w:p>
-      <w:pPr>
-        <w:jc w:val="both"/>
-        <w:rPr>
-          <w:rFonts w:ascii="Proxima Nova" w:cs="Proxima Nova" w:eastAsia="Proxima Nova" w:hAnsi="Proxima Nova"/>
-          <w:sz w:val="24"/>
-          <w:szCs w:val="24"/>
-        </w:rPr>
-      </w:pPr>
-      <w:r>
-        <w:rPr>
-          <w:rtl w:val="0"/>
-        </w:rPr>
-      </w:r>
-    </w:p>
-    <w:p>
-      <w:pPr>
-        <w:jc w:val="both"/>
-        <w:rPr>
-          <w:rFonts w:ascii="Proxima Nova" w:cs="Proxima Nova" w:eastAsia="Proxima Nova" w:hAnsi="Proxima Nova"/>
-          <w:sz w:val="24"/>
-          <w:szCs w:val="24"/>
-        </w:rPr>
-      </w:pPr>
-      <w:r>
-        <w:rPr>
-          <w:rFonts w:ascii="Proxima Nova" w:cs="Proxima Nova" w:eastAsia="Proxima Nova" w:hAnsi="Proxima Nova"/>
-          <w:sz w:val="24"/>
-          <w:szCs w:val="24"/>
-          <w:rtl w:val="0"/>
-        </w:rPr>
-        <w:tab/>
-        <w:t xml:space="preserve">5.6 Ocenianie i komentowanie treści zamieszczonych w serwisie</w:t>
-      </w:r>
-    </w:p>
-    <w:p>
-      <w:pPr>
-        <w:jc w:val="both"/>
-        <w:rPr>
-          <w:rFonts w:ascii="Proxima Nova" w:cs="Proxima Nova" w:eastAsia="Proxima Nova" w:hAnsi="Proxima Nova"/>
-          <w:sz w:val="24"/>
-          <w:szCs w:val="24"/>
-        </w:rPr>
-      </w:pPr>
-      <w:r>
-        <w:rPr>
-          <w:rFonts w:ascii="Proxima Nova" w:cs="Proxima Nova" w:eastAsia="Proxima Nova" w:hAnsi="Proxima Nova"/>
-          <w:sz w:val="24"/>
-          <w:szCs w:val="24"/>
-          <w:rtl w:val="0"/>
-        </w:rPr>
-        <w:tab/>
-        <w:tab/>
-        <w:t xml:space="preserve">Użytkownik systemu ma możliwość oceniania kontentu zamieszczonego w witrynie. Ocena ta przekłada się na pozycjonowanie materiału. </w:t>
-      </w:r>
-    </w:p>
-    <w:p>
-      <w:pPr>
-        <w:jc w:val="both"/>
-        <w:rPr>
-          <w:rFonts w:ascii="Proxima Nova" w:cs="Proxima Nova" w:eastAsia="Proxima Nova" w:hAnsi="Proxima Nova"/>
-          <w:sz w:val="24"/>
-          <w:szCs w:val="24"/>
-        </w:rPr>
-      </w:pPr>
-      <w:r>
-        <w:rPr>
-          <w:rtl w:val="0"/>
-        </w:rPr>
-      </w:r>
-    </w:p>
-    <w:p>
-      <w:pPr>
-        <w:jc w:val="both"/>
-        <w:rPr>
-          <w:rFonts w:ascii="Proxima Nova" w:cs="Proxima Nova" w:eastAsia="Proxima Nova" w:hAnsi="Proxima Nova"/>
-          <w:sz w:val="24"/>
-          <w:szCs w:val="24"/>
-        </w:rPr>
-      </w:pPr>
-      <w:r>
-        <w:rPr>
-          <w:rtl w:val="0"/>
-        </w:rPr>
-      </w:r>
-    </w:p>
-    <w:p>
-      <w:pPr>
-        <w:jc w:val="both"/>
-        <w:rPr>
-          <w:rFonts w:ascii="Proxima Nova" w:cs="Proxima Nova" w:eastAsia="Proxima Nova" w:hAnsi="Proxima Nova"/>
-          <w:sz w:val="36"/>
-          <w:szCs w:val="36"/>
-        </w:rPr>
-      </w:pPr>
-      <w:r>
-        <w:rPr>
-          <w:rFonts w:ascii="Proxima Nova" w:cs="Proxima Nova" w:eastAsia="Proxima Nova" w:hAnsi="Proxima Nova"/>
-          <w:sz w:val="36"/>
-          <w:szCs w:val="36"/>
-          <w:rtl w:val="0"/>
-        </w:rPr>
-        <w:t xml:space="preserve">6. Wymagania niefunkcjonalne </w:t>
       </w:r>
     </w:p>
     <w:p>
@@ -6676,27 +6438,168 @@
           <w:rFonts w:ascii="Proxima Nova" w:cs="Proxima Nova" w:eastAsia="Proxima Nova" w:hAnsi="Proxima Nova"/>
           <w:sz w:val="24"/>
           <w:szCs w:val="24"/>
-          <w:u w:val="none"/>
-        </w:rPr>
-      </w:pPr>
-      <w:r>
-        <w:rPr>
-          <w:rFonts w:ascii="Proxima Nova" w:cs="Proxima Nova" w:eastAsia="Proxima Nova" w:hAnsi="Proxima Nova"/>
-          <w:sz w:val="24"/>
-          <w:szCs w:val="24"/>
-          <w:rtl w:val="0"/>
-        </w:rPr>
-        <w:t xml:space="preserve">Baza danych (MySQL).</w:t>
+        </w:rPr>
+      </w:pPr>
+      <w:r>
+        <w:rPr>
+          <w:rFonts w:ascii="Proxima Nova" w:cs="Proxima Nova" w:eastAsia="Proxima Nova" w:hAnsi="Proxima Nova"/>
+          <w:sz w:val="24"/>
+          <w:szCs w:val="24"/>
+          <w:rtl w:val="0"/>
+        </w:rPr>
+        <w:t xml:space="preserve">wybór jakości wideo </w:t>
+      </w:r>
+      <w:r>
+        <w:rPr>
+          <w:rFonts w:ascii="Proxima Nova" w:cs="Proxima Nova" w:eastAsia="Proxima Nova" w:hAnsi="Proxima Nova"/>
+          <w:sz w:val="24"/>
+          <w:szCs w:val="24"/>
+          <w:rtl w:val="0"/>
+        </w:rPr>
+        <w:t xml:space="preserve">pozwoli</w:t>
+      </w:r>
+      <w:r>
+        <w:rPr>
+          <w:rFonts w:ascii="Proxima Nova" w:cs="Proxima Nova" w:eastAsia="Proxima Nova" w:hAnsi="Proxima Nova"/>
+          <w:sz w:val="24"/>
+          <w:szCs w:val="24"/>
+          <w:rtl w:val="0"/>
+        </w:rPr>
+        <w:t xml:space="preserve"> na dostęp i korzystanie z aplikacji użytkownikom o wolniejszym łączu internetowym jak i gorszym sprzęcie.</w:t>
+      </w:r>
+    </w:p>
+    <w:p>
+      <w:pPr>
+        <w:jc w:val="both"/>
+        <w:rPr>
+          <w:rFonts w:ascii="Proxima Nova" w:cs="Proxima Nova" w:eastAsia="Proxima Nova" w:hAnsi="Proxima Nova"/>
+          <w:sz w:val="24"/>
+          <w:szCs w:val="24"/>
+        </w:rPr>
+      </w:pPr>
+      <w:r>
+        <w:rPr>
+          <w:rtl w:val="0"/>
+        </w:rPr>
+      </w:r>
+    </w:p>
+    <w:p>
+      <w:pPr>
+        <w:jc w:val="both"/>
+        <w:rPr>
+          <w:rFonts w:ascii="Proxima Nova" w:cs="Proxima Nova" w:eastAsia="Proxima Nova" w:hAnsi="Proxima Nova"/>
+          <w:sz w:val="24"/>
+          <w:szCs w:val="24"/>
+        </w:rPr>
+      </w:pPr>
+      <w:r>
+        <w:rPr>
+          <w:rtl w:val="0"/>
+        </w:rPr>
+      </w:r>
+    </w:p>
+    <w:p>
+      <w:pPr>
+        <w:jc w:val="both"/>
+        <w:rPr>
+          <w:rFonts w:ascii="Proxima Nova" w:cs="Proxima Nova" w:eastAsia="Proxima Nova" w:hAnsi="Proxima Nova"/>
+          <w:sz w:val="24"/>
+          <w:szCs w:val="24"/>
+        </w:rPr>
+      </w:pPr>
+      <w:r>
+        <w:rPr>
+          <w:rtl w:val="0"/>
+        </w:rPr>
+      </w:r>
+    </w:p>
+    <w:p>
+      <w:pPr>
+        <w:jc w:val="both"/>
+        <w:rPr>
+          <w:rFonts w:ascii="Proxima Nova" w:cs="Proxima Nova" w:eastAsia="Proxima Nova" w:hAnsi="Proxima Nova"/>
+          <w:sz w:val="24"/>
+          <w:szCs w:val="24"/>
+        </w:rPr>
+      </w:pPr>
+      <w:r>
+        <w:rPr>
+          <w:rtl w:val="0"/>
+        </w:rPr>
+      </w:r>
+    </w:p>
+    <w:p>
+      <w:pPr>
+        <w:jc w:val="both"/>
+        <w:rPr>
+          <w:rFonts w:ascii="Proxima Nova" w:cs="Proxima Nova" w:eastAsia="Proxima Nova" w:hAnsi="Proxima Nova"/>
+          <w:sz w:val="24"/>
+          <w:szCs w:val="24"/>
+        </w:rPr>
+      </w:pPr>
+      <w:r>
+        <w:rPr>
+          <w:rtl w:val="0"/>
+        </w:rPr>
+      </w:r>
+    </w:p>
+    <w:p>
+      <w:pPr>
+        <w:jc w:val="both"/>
+        <w:rPr>
+          <w:rFonts w:ascii="Proxima Nova" w:cs="Proxima Nova" w:eastAsia="Proxima Nova" w:hAnsi="Proxima Nova"/>
+          <w:sz w:val="24"/>
+          <w:szCs w:val="24"/>
+        </w:rPr>
+      </w:pPr>
+      <w:r>
+        <w:rPr>
+          <w:rtl w:val="0"/>
+        </w:rPr>
+      </w:r>
+    </w:p>
+    <w:p>
+      <w:pPr>
+        <w:jc w:val="both"/>
+        <w:rPr>
+          <w:rFonts w:ascii="Proxima Nova" w:cs="Proxima Nova" w:eastAsia="Proxima Nova" w:hAnsi="Proxima Nova"/>
+          <w:sz w:val="24"/>
+          <w:szCs w:val="24"/>
+        </w:rPr>
+      </w:pPr>
+      <w:r>
+        <w:rPr>
+          <w:rFonts w:ascii="Proxima Nova" w:cs="Proxima Nova" w:eastAsia="Proxima Nova" w:hAnsi="Proxima Nova"/>
+          <w:sz w:val="24"/>
+          <w:szCs w:val="24"/>
+          <w:rtl w:val="0"/>
+        </w:rPr>
+        <w:tab/>
+        <w:t xml:space="preserve">4.4 Koszt i ceny</w:t>
+      </w:r>
+    </w:p>
+    <w:p>
+      <w:pPr>
+        <w:jc w:val="both"/>
+        <w:rPr>
+          <w:rFonts w:ascii="Proxima Nova" w:cs="Proxima Nova" w:eastAsia="Proxima Nova" w:hAnsi="Proxima Nova"/>
+          <w:sz w:val="24"/>
+          <w:szCs w:val="24"/>
+        </w:rPr>
+      </w:pPr>
+      <w:r>
+        <w:rPr>
+          <w:rtl w:val="0"/>
+        </w:rPr>
       </w:r>
     </w:p>
     <w:p>
       <w:pPr>
         <w:numPr>
           <w:ilvl w:val="0"/>
-          <w:numId w:val="1"/>
+          <w:numId w:val="6"/>
         </w:numPr>
-        <w:spacing w:after="0" w:afterAutospacing="0"/>
-        <w:ind w:left="720" w:hanging="360"/>
+        <w:ind w:left="1133.858267716535" w:hanging="360"/>
         <w:jc w:val="both"/>
         <w:rPr>
           <w:rFonts w:ascii="Proxima Nova" w:cs="Proxima Nova" w:eastAsia="Proxima Nova" w:hAnsi="Proxima Nova"/>
@@ -6712,115 +6615,1021 @@
           <w:szCs w:val="24"/>
           <w:rtl w:val="0"/>
         </w:rPr>
-        <w:t xml:space="preserve">Wykorzystanie frameworku </w:t>
-      </w:r>
-      <w:r>
-        <w:rPr>
-          <w:rFonts w:ascii="Proxima Nova" w:cs="Proxima Nova" w:eastAsia="Proxima Nova" w:hAnsi="Proxima Nova"/>
-          <w:sz w:val="24"/>
-          <w:szCs w:val="24"/>
-          <w:rtl w:val="0"/>
-        </w:rPr>
-        <w:t xml:space="preserve">Angular</w:t>
-      </w:r>
-      <w:r>
-        <w:rPr>
-          <w:rFonts w:ascii="Proxima Nova" w:cs="Proxima Nova" w:eastAsia="Proxima Nova" w:hAnsi="Proxima Nova"/>
-          <w:sz w:val="24"/>
-          <w:szCs w:val="24"/>
-          <w:rtl w:val="0"/>
-        </w:rPr>
-        <w:t xml:space="preserve"> + HTML5 do stworzenia aplikacji internetowej.</w:t>
-      </w:r>
-    </w:p>
-    <w:p>
-      <w:pPr>
-        <w:pStyle w:val="Heading1"/>
+        <w:t xml:space="preserve">Koszty stałe</w:t>
+      </w:r>
+    </w:p>
+    <w:p>
+      <w:pPr>
+        <w:numPr>
+          <w:ilvl w:val="0"/>
+          <w:numId w:val="2"/>
+        </w:numPr>
+        <w:ind w:left="1417.3228346456694" w:hanging="360"/>
+        <w:jc w:val="both"/>
+        <w:rPr>
+          <w:rFonts w:ascii="Proxima Nova" w:cs="Proxima Nova" w:eastAsia="Proxima Nova" w:hAnsi="Proxima Nova"/>
+          <w:sz w:val="24"/>
+          <w:szCs w:val="24"/>
+          <w:u w:val="none"/>
+        </w:rPr>
+      </w:pPr>
+      <w:r>
+        <w:rPr>
+          <w:rFonts w:ascii="Proxima Nova" w:cs="Proxima Nova" w:eastAsia="Proxima Nova" w:hAnsi="Proxima Nova"/>
+          <w:sz w:val="24"/>
+          <w:szCs w:val="24"/>
+          <w:rtl w:val="0"/>
+        </w:rPr>
+        <w:t xml:space="preserve">Koszty utrzymania systemu stanowią: serwer do przetrzymywania plików wideo i utrzymania aplikacji internetowej, domena www, baza danych. </w:t>
+      </w:r>
+    </w:p>
+    <w:p>
+      <w:pPr>
+        <w:numPr>
+          <w:ilvl w:val="0"/>
+          <w:numId w:val="3"/>
+        </w:numPr>
+        <w:ind w:left="1417.3228346456694" w:hanging="360"/>
+        <w:jc w:val="both"/>
+        <w:rPr>
+          <w:rFonts w:ascii="Proxima Nova" w:cs="Proxima Nova" w:eastAsia="Proxima Nova" w:hAnsi="Proxima Nova"/>
+          <w:sz w:val="24"/>
+          <w:szCs w:val="24"/>
+          <w:u w:val="none"/>
+        </w:rPr>
+      </w:pPr>
+      <w:r>
+        <w:rPr>
+          <w:rFonts w:ascii="Proxima Nova" w:cs="Proxima Nova" w:eastAsia="Proxima Nova" w:hAnsi="Proxima Nova"/>
+          <w:sz w:val="24"/>
+          <w:szCs w:val="24"/>
+          <w:rtl w:val="0"/>
+        </w:rPr>
+        <w:t xml:space="preserve">Koszty utrzymania obsługi zgłoszeń użytkowników aplikacji (help desk).</w:t>
+      </w:r>
+    </w:p>
+    <w:p>
+      <w:pPr>
+        <w:ind w:left="1133.858267716535" w:hanging="360"/>
+        <w:jc w:val="both"/>
+        <w:rPr>
+          <w:rFonts w:ascii="Proxima Nova" w:cs="Proxima Nova" w:eastAsia="Proxima Nova" w:hAnsi="Proxima Nova"/>
+          <w:sz w:val="24"/>
+          <w:szCs w:val="24"/>
+        </w:rPr>
+      </w:pPr>
+      <w:r>
+        <w:rPr>
+          <w:rtl w:val="0"/>
+        </w:rPr>
+      </w:r>
+    </w:p>
+    <w:p>
+      <w:pPr>
+        <w:numPr>
+          <w:ilvl w:val="0"/>
+          <w:numId w:val="6"/>
+        </w:numPr>
+        <w:ind w:left="1133.858267716535" w:hanging="360"/>
+        <w:jc w:val="both"/>
+        <w:rPr>
+          <w:rFonts w:ascii="Proxima Nova" w:cs="Proxima Nova" w:eastAsia="Proxima Nova" w:hAnsi="Proxima Nova"/>
+          <w:sz w:val="24"/>
+          <w:szCs w:val="24"/>
+          <w:u w:val="none"/>
+        </w:rPr>
+      </w:pPr>
+      <w:r>
+        <w:rPr>
+          <w:rFonts w:ascii="Proxima Nova" w:cs="Proxima Nova" w:eastAsia="Proxima Nova" w:hAnsi="Proxima Nova"/>
+          <w:sz w:val="24"/>
+          <w:szCs w:val="24"/>
+          <w:rtl w:val="0"/>
+        </w:rPr>
+        <w:t xml:space="preserve">Inne koszty</w:t>
+      </w:r>
+    </w:p>
+    <w:p>
+      <w:pPr>
+        <w:numPr>
+          <w:ilvl w:val="0"/>
+          <w:numId w:val="7"/>
+        </w:numPr>
+        <w:ind w:left="1417.3228346456694" w:hanging="360"/>
+        <w:jc w:val="both"/>
+        <w:rPr>
+          <w:rFonts w:ascii="Proxima Nova" w:cs="Proxima Nova" w:eastAsia="Proxima Nova" w:hAnsi="Proxima Nova"/>
+          <w:sz w:val="24"/>
+          <w:szCs w:val="24"/>
+          <w:u w:val="none"/>
+        </w:rPr>
+      </w:pPr>
+      <w:r>
+        <w:rPr>
+          <w:rFonts w:ascii="Proxima Nova" w:cs="Proxima Nova" w:eastAsia="Proxima Nova" w:hAnsi="Proxima Nova"/>
+          <w:sz w:val="24"/>
+          <w:szCs w:val="24"/>
+          <w:rtl w:val="0"/>
+        </w:rPr>
+        <w:t xml:space="preserve">Koszty rozwoju serwisu (dodawanie nowych funkcjonalności).</w:t>
+      </w:r>
+    </w:p>
+    <w:p>
+      <w:pPr>
+        <w:numPr>
+          <w:ilvl w:val="0"/>
+          <w:numId w:val="7"/>
+        </w:numPr>
+        <w:ind w:left="1417.3228346456694" w:hanging="360"/>
+        <w:jc w:val="both"/>
+        <w:rPr>
+          <w:rFonts w:ascii="Proxima Nova" w:cs="Proxima Nova" w:eastAsia="Proxima Nova" w:hAnsi="Proxima Nova"/>
+          <w:sz w:val="24"/>
+          <w:szCs w:val="24"/>
+          <w:u w:val="none"/>
+        </w:rPr>
+      </w:pPr>
+      <w:r>
+        <w:rPr>
+          <w:rFonts w:ascii="Proxima Nova" w:cs="Proxima Nova" w:eastAsia="Proxima Nova" w:hAnsi="Proxima Nova"/>
+          <w:sz w:val="24"/>
+          <w:szCs w:val="24"/>
+          <w:rtl w:val="0"/>
+        </w:rPr>
+        <w:t xml:space="preserve">Koszty licencji systemu.</w:t>
+      </w:r>
+    </w:p>
+    <w:p>
+      <w:pPr>
+        <w:ind w:left="708.6614173228347" w:firstLine="11.338582677165334"/>
+        <w:jc w:val="both"/>
+        <w:rPr>
+          <w:rFonts w:ascii="Proxima Nova" w:cs="Proxima Nova" w:eastAsia="Proxima Nova" w:hAnsi="Proxima Nova"/>
+          <w:sz w:val="24"/>
+          <w:szCs w:val="24"/>
+        </w:rPr>
+      </w:pPr>
+      <w:r>
+        <w:rPr>
+          <w:rtl w:val="0"/>
+        </w:rPr>
+      </w:r>
+    </w:p>
+    <w:p>
+      <w:pPr>
+        <w:ind w:left="708.6614173228347" w:firstLine="11.338582677165334"/>
+        <w:jc w:val="both"/>
+        <w:rPr>
+          <w:rFonts w:ascii="Proxima Nova" w:cs="Proxima Nova" w:eastAsia="Proxima Nova" w:hAnsi="Proxima Nova"/>
+          <w:sz w:val="24"/>
+          <w:szCs w:val="24"/>
+        </w:rPr>
+      </w:pPr>
+      <w:r>
+        <w:rPr>
+          <w:rFonts w:ascii="Proxima Nova" w:cs="Proxima Nova" w:eastAsia="Proxima Nova" w:hAnsi="Proxima Nova"/>
+          <w:sz w:val="24"/>
+          <w:szCs w:val="24"/>
+          <w:rtl w:val="0"/>
+        </w:rPr>
+        <w:t xml:space="preserve">Wspomniane koszty mogą się znacząco różnić w zależności od skali i rozmiaru budowanego przez klienta serwisu. Większy serwis będzie wymagać mocniejszych serwerów i większej przestrzeni do gromadzenia treści - warto by wtedy też pomyśleć o zatrudnieniu dodatkowych pracowników, którzy zajmą się obsługą całego systemu. Mały serwis może natomiast obsługiwać nawet jedna osoba.</w:t>
+      </w:r>
+    </w:p>
+    <w:p>
+      <w:pPr>
+        <w:jc w:val="both"/>
+        <w:rPr>
+          <w:rFonts w:ascii="Proxima Nova" w:cs="Proxima Nova" w:eastAsia="Proxima Nova" w:hAnsi="Proxima Nova"/>
+          <w:sz w:val="24"/>
+          <w:szCs w:val="24"/>
+        </w:rPr>
+      </w:pPr>
+      <w:r>
+        <w:rPr>
+          <w:rtl w:val="0"/>
+        </w:rPr>
+      </w:r>
+    </w:p>
+    <w:p>
+      <w:pPr>
+        <w:jc w:val="both"/>
+        <w:rPr>
+          <w:rFonts w:ascii="Proxima Nova" w:cs="Proxima Nova" w:eastAsia="Proxima Nova" w:hAnsi="Proxima Nova"/>
+          <w:sz w:val="24"/>
+          <w:szCs w:val="24"/>
+        </w:rPr>
+      </w:pPr>
+      <w:r>
+        <w:rPr>
+          <w:rFonts w:ascii="Proxima Nova" w:cs="Proxima Nova" w:eastAsia="Proxima Nova" w:hAnsi="Proxima Nova"/>
+          <w:sz w:val="24"/>
+          <w:szCs w:val="24"/>
+          <w:rtl w:val="0"/>
+        </w:rPr>
+        <w:tab/>
+        <w:t xml:space="preserve">4.5 Licencjonowanie i instalacja</w:t>
+      </w:r>
+    </w:p>
+    <w:p>
+      <w:pPr>
+        <w:ind w:left="708.6614173228347" w:firstLine="0"/>
+        <w:jc w:val="both"/>
+        <w:rPr>
+          <w:rFonts w:ascii="Proxima Nova" w:cs="Proxima Nova" w:eastAsia="Proxima Nova" w:hAnsi="Proxima Nova"/>
+          <w:sz w:val="24"/>
+          <w:szCs w:val="24"/>
+        </w:rPr>
+      </w:pPr>
+      <w:r>
+        <w:rPr>
+          <w:rFonts w:ascii="Proxima Nova" w:cs="Proxima Nova" w:eastAsia="Proxima Nova" w:hAnsi="Proxima Nova"/>
+          <w:sz w:val="24"/>
+          <w:szCs w:val="24"/>
+          <w:rtl w:val="0"/>
+        </w:rPr>
+        <w:tab/>
+        <w:tab/>
+        <w:t xml:space="preserve">Oferowany system sprzedawany jest na zasadzie licencji. Okres umowy ustalany jest indywidualnie w zależności od potrzeb klienta. W ramach tej licencji klient otrzymuje wsparcie techniczne dotyczące działania i poprawy funkcjonalności systemu, wycenę utrzymania całego serwisu (wybór serwera, domeny) oraz jego wdrożenie i zaznajomienie pracowników z obsługą systemu strumieniowania wideo.</w:t>
+      </w:r>
+    </w:p>
+    <w:p>
+      <w:pPr>
+        <w:jc w:val="both"/>
+        <w:rPr>
+          <w:rFonts w:ascii="Proxima Nova" w:cs="Proxima Nova" w:eastAsia="Proxima Nova" w:hAnsi="Proxima Nova"/>
+          <w:sz w:val="24"/>
+          <w:szCs w:val="24"/>
+        </w:rPr>
+      </w:pPr>
+      <w:r>
+        <w:rPr>
+          <w:rtl w:val="0"/>
+        </w:rPr>
+      </w:r>
+    </w:p>
+    <w:p>
+      <w:pPr>
+        <w:jc w:val="both"/>
+        <w:rPr>
+          <w:rFonts w:ascii="Proxima Nova" w:cs="Proxima Nova" w:eastAsia="Proxima Nova" w:hAnsi="Proxima Nova"/>
+          <w:sz w:val="36"/>
+          <w:szCs w:val="36"/>
+        </w:rPr>
+      </w:pPr>
+      <w:r>
+        <w:rPr>
+          <w:rFonts w:ascii="Proxima Nova" w:cs="Proxima Nova" w:eastAsia="Proxima Nova" w:hAnsi="Proxima Nova"/>
+          <w:sz w:val="36"/>
+          <w:szCs w:val="36"/>
+          <w:rtl w:val="0"/>
+        </w:rPr>
+        <w:t xml:space="preserve">5. Funkcje Produktu</w:t>
+      </w:r>
+    </w:p>
+    <w:p>
+      <w:pPr>
+        <w:jc w:val="both"/>
+        <w:rPr>
+          <w:rFonts w:ascii="Proxima Nova" w:cs="Proxima Nova" w:eastAsia="Proxima Nova" w:hAnsi="Proxima Nova"/>
+          <w:sz w:val="24"/>
+          <w:szCs w:val="24"/>
+        </w:rPr>
+      </w:pPr>
+      <w:r>
+        <w:rPr>
+          <w:rFonts w:ascii="Proxima Nova" w:cs="Proxima Nova" w:eastAsia="Proxima Nova" w:hAnsi="Proxima Nova"/>
+          <w:sz w:val="24"/>
+          <w:szCs w:val="24"/>
+          <w:rtl w:val="0"/>
+        </w:rPr>
+        <w:tab/>
+        <w:t xml:space="preserve">System strumieniowania wideo jest platformą dedykowaną dla użytkowników na całym świecie należy więc uwzględnić do niej dostęp z różnych urządzeń oraz zapewnić możliwość bezproblemowego odtwarzania wideo przechowywanych na serwerze. Dostęp do zasobów oparty powinien być na zabezpieczeniach takich jak autoryzacja użytkowników.</w:t>
+      </w:r>
+    </w:p>
+    <w:p>
+      <w:pPr>
+        <w:jc w:val="both"/>
+        <w:rPr>
+          <w:rFonts w:ascii="Proxima Nova" w:cs="Proxima Nova" w:eastAsia="Proxima Nova" w:hAnsi="Proxima Nova"/>
+          <w:sz w:val="24"/>
+          <w:szCs w:val="24"/>
+        </w:rPr>
+      </w:pPr>
+      <w:r>
+        <w:rPr>
+          <w:rtl w:val="0"/>
+        </w:rPr>
+      </w:r>
+    </w:p>
+    <w:p>
+      <w:pPr>
+        <w:ind w:left="708.6614173228347" w:firstLine="0"/>
+        <w:jc w:val="both"/>
+        <w:rPr>
+          <w:rFonts w:ascii="Proxima Nova" w:cs="Proxima Nova" w:eastAsia="Proxima Nova" w:hAnsi="Proxima Nova"/>
+          <w:sz w:val="24"/>
+          <w:szCs w:val="24"/>
+        </w:rPr>
+      </w:pPr>
+      <w:r>
+        <w:rPr>
+          <w:rFonts w:ascii="Proxima Nova" w:cs="Proxima Nova" w:eastAsia="Proxima Nova" w:hAnsi="Proxima Nova"/>
+          <w:sz w:val="24"/>
+          <w:szCs w:val="24"/>
+          <w:rtl w:val="0"/>
+        </w:rPr>
+        <w:tab/>
+        <w:t xml:space="preserve">5.1 Logowanie Do Systemu</w:t>
+      </w:r>
+    </w:p>
+    <w:p>
+      <w:pPr>
+        <w:ind w:left="708.6614173228347" w:firstLine="0"/>
+        <w:jc w:val="both"/>
+        <w:rPr>
+          <w:rFonts w:ascii="Proxima Nova" w:cs="Proxima Nova" w:eastAsia="Proxima Nova" w:hAnsi="Proxima Nova"/>
+          <w:sz w:val="24"/>
+          <w:szCs w:val="24"/>
+        </w:rPr>
+      </w:pPr>
+      <w:r>
+        <w:rPr>
+          <w:rFonts w:ascii="Proxima Nova" w:cs="Proxima Nova" w:eastAsia="Proxima Nova" w:hAnsi="Proxima Nova"/>
+          <w:sz w:val="24"/>
+          <w:szCs w:val="24"/>
+          <w:rtl w:val="0"/>
+        </w:rPr>
+        <w:tab/>
+        <w:tab/>
+        <w:t xml:space="preserve">Każdy użytkownik systemu musi zostać zidentyfikowany i zautoryzowany przez system.</w:t>
+      </w:r>
+    </w:p>
+    <w:p>
+      <w:pPr>
+        <w:ind w:left="708.6614173228347" w:firstLine="0"/>
+        <w:jc w:val="both"/>
+        <w:rPr>
+          <w:rFonts w:ascii="Proxima Nova" w:cs="Proxima Nova" w:eastAsia="Proxima Nova" w:hAnsi="Proxima Nova"/>
+          <w:sz w:val="24"/>
+          <w:szCs w:val="24"/>
+        </w:rPr>
+      </w:pPr>
+      <w:r>
+        <w:rPr>
+          <w:rtl w:val="0"/>
+        </w:rPr>
+      </w:r>
+    </w:p>
+    <w:p>
+      <w:pPr>
+        <w:ind w:left="708.6614173228347" w:firstLine="0"/>
+        <w:jc w:val="both"/>
+        <w:rPr>
+          <w:rFonts w:ascii="Proxima Nova" w:cs="Proxima Nova" w:eastAsia="Proxima Nova" w:hAnsi="Proxima Nova"/>
+          <w:sz w:val="24"/>
+          <w:szCs w:val="24"/>
+        </w:rPr>
+      </w:pPr>
+      <w:r>
+        <w:rPr>
+          <w:rFonts w:ascii="Proxima Nova" w:cs="Proxima Nova" w:eastAsia="Proxima Nova" w:hAnsi="Proxima Nova"/>
+          <w:sz w:val="24"/>
+          <w:szCs w:val="24"/>
+          <w:rtl w:val="0"/>
+        </w:rPr>
+        <w:tab/>
+        <w:t xml:space="preserve">5.2 Przydzielanie Poziomu Dostępu Dla Użytkownika, Moderatora i Administracji</w:t>
+      </w:r>
+    </w:p>
+    <w:p>
+      <w:pPr>
+        <w:ind w:left="708.6614173228347" w:firstLine="0"/>
+        <w:jc w:val="both"/>
+        <w:rPr>
+          <w:rFonts w:ascii="Proxima Nova" w:cs="Proxima Nova" w:eastAsia="Proxima Nova" w:hAnsi="Proxima Nova"/>
+          <w:sz w:val="24"/>
+          <w:szCs w:val="24"/>
+        </w:rPr>
+      </w:pPr>
+      <w:r>
+        <w:rPr>
+          <w:rFonts w:ascii="Proxima Nova" w:cs="Proxima Nova" w:eastAsia="Proxima Nova" w:hAnsi="Proxima Nova"/>
+          <w:sz w:val="24"/>
+          <w:szCs w:val="24"/>
+          <w:rtl w:val="0"/>
+        </w:rPr>
+        <w:tab/>
+        <w:tab/>
+        <w:t xml:space="preserve">System zapewnia mechanizm odpowiadający za przydział i kontrolę uprawnień w serwisie.</w:t>
+      </w:r>
+    </w:p>
+    <w:p>
+      <w:pPr>
+        <w:ind w:left="708.6614173228347" w:firstLine="0"/>
+        <w:jc w:val="both"/>
+        <w:rPr>
+          <w:rFonts w:ascii="Proxima Nova" w:cs="Proxima Nova" w:eastAsia="Proxima Nova" w:hAnsi="Proxima Nova"/>
+          <w:sz w:val="24"/>
+          <w:szCs w:val="24"/>
+        </w:rPr>
+      </w:pPr>
+      <w:r>
+        <w:rPr>
+          <w:rtl w:val="0"/>
+        </w:rPr>
+      </w:r>
+    </w:p>
+    <w:p>
+      <w:pPr>
+        <w:ind w:left="708.6614173228347" w:firstLine="0"/>
+        <w:jc w:val="both"/>
+        <w:rPr>
+          <w:rFonts w:ascii="Proxima Nova" w:cs="Proxima Nova" w:eastAsia="Proxima Nova" w:hAnsi="Proxima Nova"/>
+          <w:sz w:val="24"/>
+          <w:szCs w:val="24"/>
+        </w:rPr>
+      </w:pPr>
+      <w:r>
+        <w:rPr>
+          <w:rFonts w:ascii="Proxima Nova" w:cs="Proxima Nova" w:eastAsia="Proxima Nova" w:hAnsi="Proxima Nova"/>
+          <w:sz w:val="24"/>
+          <w:szCs w:val="24"/>
+          <w:rtl w:val="0"/>
+        </w:rPr>
+        <w:tab/>
+        <w:t xml:space="preserve">5.3 Zarządzanie Użytkownikami</w:t>
+      </w:r>
+    </w:p>
+    <w:p>
+      <w:pPr>
+        <w:ind w:left="708.6614173228347" w:firstLine="0"/>
+        <w:jc w:val="both"/>
+        <w:rPr>
+          <w:rFonts w:ascii="Proxima Nova" w:cs="Proxima Nova" w:eastAsia="Proxima Nova" w:hAnsi="Proxima Nova"/>
+          <w:sz w:val="24"/>
+          <w:szCs w:val="24"/>
+        </w:rPr>
+      </w:pPr>
+      <w:r>
+        <w:rPr>
+          <w:rFonts w:ascii="Proxima Nova" w:cs="Proxima Nova" w:eastAsia="Proxima Nova" w:hAnsi="Proxima Nova"/>
+          <w:sz w:val="24"/>
+          <w:szCs w:val="24"/>
+          <w:rtl w:val="0"/>
+        </w:rPr>
+        <w:tab/>
+        <w:tab/>
+        <w:t xml:space="preserve">Moduł ten pozwala na zarządzanie użytkownikami w systemie osobom o odpowiednio wysokim poziomie uprawnień. Mogą oni wprowadzać i modyfikować dane innych użytkowników, takich jak między innymi zmiana hasła czy też uprawnień. </w:t>
+      </w:r>
+    </w:p>
+    <w:p>
+      <w:pPr>
+        <w:ind w:left="708.6614173228347" w:firstLine="0"/>
+        <w:jc w:val="both"/>
+        <w:rPr>
+          <w:rFonts w:ascii="Proxima Nova" w:cs="Proxima Nova" w:eastAsia="Proxima Nova" w:hAnsi="Proxima Nova"/>
+          <w:sz w:val="24"/>
+          <w:szCs w:val="24"/>
+        </w:rPr>
+      </w:pPr>
+      <w:r>
+        <w:rPr>
+          <w:rtl w:val="0"/>
+        </w:rPr>
+      </w:r>
+    </w:p>
+    <w:p>
+      <w:pPr>
+        <w:ind w:left="708.6614173228347" w:firstLine="0"/>
+        <w:jc w:val="both"/>
+        <w:rPr>
+          <w:rFonts w:ascii="Proxima Nova" w:cs="Proxima Nova" w:eastAsia="Proxima Nova" w:hAnsi="Proxima Nova"/>
+          <w:sz w:val="24"/>
+          <w:szCs w:val="24"/>
+        </w:rPr>
+      </w:pPr>
+      <w:r>
+        <w:rPr>
+          <w:rFonts w:ascii="Proxima Nova" w:cs="Proxima Nova" w:eastAsia="Proxima Nova" w:hAnsi="Proxima Nova"/>
+          <w:sz w:val="24"/>
+          <w:szCs w:val="24"/>
+          <w:rtl w:val="0"/>
+        </w:rPr>
+        <w:tab/>
+        <w:t xml:space="preserve">5.4 Przeglądanie treści w systemie</w:t>
+      </w:r>
+    </w:p>
+    <w:p>
+      <w:pPr>
+        <w:ind w:left="708.6614173228347" w:firstLine="0"/>
+        <w:jc w:val="both"/>
+        <w:rPr>
+          <w:rFonts w:ascii="Proxima Nova" w:cs="Proxima Nova" w:eastAsia="Proxima Nova" w:hAnsi="Proxima Nova"/>
+          <w:sz w:val="24"/>
+          <w:szCs w:val="24"/>
+        </w:rPr>
+      </w:pPr>
+      <w:r>
+        <w:rPr>
+          <w:rFonts w:ascii="Proxima Nova" w:cs="Proxima Nova" w:eastAsia="Proxima Nova" w:hAnsi="Proxima Nova"/>
+          <w:sz w:val="24"/>
+          <w:szCs w:val="24"/>
+          <w:rtl w:val="0"/>
+        </w:rPr>
+        <w:tab/>
+        <w:tab/>
+        <w:t xml:space="preserve">Podstawowa funkcjonalność pozwalająca zalogowanemu w systemie użytkownikowi na przeglądanie zawartych w nim treści. Dodatkowo ma możliwość indywidualnego dostosowania wyświetlanego materiału wideo wybierając jego jakość, włączając/wyłączając napisy lub dźwięk.</w:t>
+      </w:r>
+    </w:p>
+    <w:p>
+      <w:pPr>
+        <w:ind w:left="708.6614173228347" w:firstLine="0"/>
+        <w:jc w:val="both"/>
+        <w:rPr>
+          <w:rFonts w:ascii="Proxima Nova" w:cs="Proxima Nova" w:eastAsia="Proxima Nova" w:hAnsi="Proxima Nova"/>
+          <w:sz w:val="24"/>
+          <w:szCs w:val="24"/>
+        </w:rPr>
+      </w:pPr>
+      <w:r>
+        <w:rPr>
+          <w:rtl w:val="0"/>
+        </w:rPr>
+      </w:r>
+    </w:p>
+    <w:p>
+      <w:pPr>
+        <w:ind w:left="708.6614173228347" w:firstLine="0"/>
+        <w:jc w:val="both"/>
+        <w:rPr>
+          <w:rFonts w:ascii="Proxima Nova" w:cs="Proxima Nova" w:eastAsia="Proxima Nova" w:hAnsi="Proxima Nova"/>
+          <w:sz w:val="24"/>
+          <w:szCs w:val="24"/>
+        </w:rPr>
+      </w:pPr>
+      <w:r>
+        <w:rPr>
+          <w:rFonts w:ascii="Proxima Nova" w:cs="Proxima Nova" w:eastAsia="Proxima Nova" w:hAnsi="Proxima Nova"/>
+          <w:sz w:val="24"/>
+          <w:szCs w:val="24"/>
+          <w:rtl w:val="0"/>
+        </w:rPr>
+        <w:tab/>
+        <w:t xml:space="preserve">5.5 Dodawanie i modyfikacja treści przez uwierzytelnionego użytkownika systemu o odpowiednim poziomie uprawnień</w:t>
+      </w:r>
+    </w:p>
+    <w:p>
+      <w:pPr>
+        <w:ind w:left="708.6614173228347" w:firstLine="0"/>
+        <w:jc w:val="both"/>
+        <w:rPr>
+          <w:rFonts w:ascii="Proxima Nova" w:cs="Proxima Nova" w:eastAsia="Proxima Nova" w:hAnsi="Proxima Nova"/>
+          <w:sz w:val="24"/>
+          <w:szCs w:val="24"/>
+        </w:rPr>
+      </w:pPr>
+      <w:r>
+        <w:rPr>
+          <w:rFonts w:ascii="Proxima Nova" w:cs="Proxima Nova" w:eastAsia="Proxima Nova" w:hAnsi="Proxima Nova"/>
+          <w:sz w:val="24"/>
+          <w:szCs w:val="24"/>
+          <w:rtl w:val="0"/>
+        </w:rPr>
+        <w:tab/>
+        <w:tab/>
+        <w:t xml:space="preserve">Funkcjonalność pozwalająca zalogowanemu użytkownikowi, o odpowiednim poziomie uprawnień, na dodawanie i modyfikację treści tj. materiałów wideo, opisów,  komentarzy. </w:t>
+      </w:r>
+    </w:p>
+    <w:p>
+      <w:pPr>
+        <w:ind w:left="708.6614173228347" w:firstLine="0"/>
+        <w:jc w:val="both"/>
+        <w:rPr>
+          <w:rFonts w:ascii="Proxima Nova" w:cs="Proxima Nova" w:eastAsia="Proxima Nova" w:hAnsi="Proxima Nova"/>
+          <w:sz w:val="24"/>
+          <w:szCs w:val="24"/>
+        </w:rPr>
+      </w:pPr>
+      <w:r>
+        <w:rPr>
+          <w:rtl w:val="0"/>
+        </w:rPr>
+      </w:r>
+    </w:p>
+    <w:p>
+      <w:pPr>
+        <w:ind w:left="708.6614173228347" w:firstLine="0"/>
+        <w:jc w:val="both"/>
+        <w:rPr>
+          <w:rFonts w:ascii="Proxima Nova" w:cs="Proxima Nova" w:eastAsia="Proxima Nova" w:hAnsi="Proxima Nova"/>
+          <w:sz w:val="24"/>
+          <w:szCs w:val="24"/>
+        </w:rPr>
+      </w:pPr>
+      <w:r>
+        <w:rPr>
+          <w:rFonts w:ascii="Proxima Nova" w:cs="Proxima Nova" w:eastAsia="Proxima Nova" w:hAnsi="Proxima Nova"/>
+          <w:sz w:val="24"/>
+          <w:szCs w:val="24"/>
+          <w:rtl w:val="0"/>
+        </w:rPr>
+        <w:tab/>
+        <w:t xml:space="preserve">5.6 Ocenianie i komentowanie treści zamieszczonych w serwisie</w:t>
+      </w:r>
+    </w:p>
+    <w:p>
+      <w:pPr>
+        <w:ind w:left="708.6614173228347" w:firstLine="0"/>
+        <w:jc w:val="both"/>
+        <w:rPr>
+          <w:rFonts w:ascii="Proxima Nova" w:cs="Proxima Nova" w:eastAsia="Proxima Nova" w:hAnsi="Proxima Nova"/>
+          <w:sz w:val="24"/>
+          <w:szCs w:val="24"/>
+        </w:rPr>
+      </w:pPr>
+      <w:r>
+        <w:rPr>
+          <w:rFonts w:ascii="Proxima Nova" w:cs="Proxima Nova" w:eastAsia="Proxima Nova" w:hAnsi="Proxima Nova"/>
+          <w:sz w:val="24"/>
+          <w:szCs w:val="24"/>
+          <w:rtl w:val="0"/>
+        </w:rPr>
+        <w:tab/>
+        <w:tab/>
+        <w:t xml:space="preserve">Użytkownik systemu ma możliwość oceniania kontentu zamieszczonego w witrynie. Ocena ta przekłada się na pozycjonowanie materiału. </w:t>
+      </w:r>
+    </w:p>
+    <w:p>
+      <w:pPr>
+        <w:ind w:left="708.6614173228347" w:firstLine="0"/>
+        <w:jc w:val="both"/>
+        <w:rPr>
+          <w:rFonts w:ascii="Proxima Nova" w:cs="Proxima Nova" w:eastAsia="Proxima Nova" w:hAnsi="Proxima Nova"/>
+          <w:sz w:val="24"/>
+          <w:szCs w:val="24"/>
+        </w:rPr>
+      </w:pPr>
+      <w:r>
+        <w:rPr>
+          <w:rtl w:val="0"/>
+        </w:rPr>
+      </w:r>
+    </w:p>
+    <w:p>
+      <w:pPr>
+        <w:ind w:left="708.6614173228347" w:firstLine="0"/>
+        <w:jc w:val="both"/>
+        <w:rPr>
+          <w:rFonts w:ascii="Proxima Nova" w:cs="Proxima Nova" w:eastAsia="Proxima Nova" w:hAnsi="Proxima Nova"/>
+          <w:sz w:val="24"/>
+          <w:szCs w:val="24"/>
+        </w:rPr>
+      </w:pPr>
+      <w:r>
+        <w:rPr>
+          <w:rFonts w:ascii="Proxima Nova" w:cs="Proxima Nova" w:eastAsia="Proxima Nova" w:hAnsi="Proxima Nova"/>
+          <w:sz w:val="24"/>
+          <w:szCs w:val="24"/>
+          <w:rtl w:val="0"/>
+        </w:rPr>
+        <w:tab/>
+        <w:t xml:space="preserve">5.7 Historia wszystkich operacji przechowywana w systemie. </w:t>
+      </w:r>
+    </w:p>
+    <w:p>
+      <w:pPr>
+        <w:ind w:left="708.6614173228347" w:firstLine="0"/>
+        <w:jc w:val="both"/>
+        <w:rPr>
+          <w:rFonts w:ascii="Proxima Nova" w:cs="Proxima Nova" w:eastAsia="Proxima Nova" w:hAnsi="Proxima Nova"/>
+          <w:sz w:val="24"/>
+          <w:szCs w:val="24"/>
+        </w:rPr>
+      </w:pPr>
+      <w:r>
+        <w:rPr>
+          <w:rFonts w:ascii="Proxima Nova" w:cs="Proxima Nova" w:eastAsia="Proxima Nova" w:hAnsi="Proxima Nova"/>
+          <w:sz w:val="24"/>
+          <w:szCs w:val="24"/>
+          <w:rtl w:val="0"/>
+        </w:rPr>
+        <w:t xml:space="preserve"> </w:t>
+        <w:tab/>
+        <w:t xml:space="preserve">Użytkownik ma możliwość przeglądu operacji które były wykonywane w systemie. </w:t>
+      </w:r>
+    </w:p>
+    <w:p>
+      <w:pPr>
+        <w:ind w:left="708.6614173228347" w:firstLine="0"/>
+        <w:jc w:val="both"/>
+        <w:rPr>
+          <w:rFonts w:ascii="Proxima Nova" w:cs="Proxima Nova" w:eastAsia="Proxima Nova" w:hAnsi="Proxima Nova"/>
+          <w:sz w:val="24"/>
+          <w:szCs w:val="24"/>
+        </w:rPr>
+      </w:pPr>
+      <w:r>
+        <w:rPr>
+          <w:rtl w:val="0"/>
+        </w:rPr>
+      </w:r>
+    </w:p>
+    <w:p>
+      <w:pPr>
+        <w:ind w:left="708.6614173228347" w:firstLine="0"/>
+        <w:jc w:val="both"/>
+        <w:rPr>
+          <w:rFonts w:ascii="Proxima Nova" w:cs="Proxima Nova" w:eastAsia="Proxima Nova" w:hAnsi="Proxima Nova"/>
+          <w:sz w:val="24"/>
+          <w:szCs w:val="24"/>
+        </w:rPr>
+      </w:pPr>
+      <w:r>
+        <w:rPr>
+          <w:rFonts w:ascii="Proxima Nova" w:cs="Proxima Nova" w:eastAsia="Proxima Nova" w:hAnsi="Proxima Nova"/>
+          <w:sz w:val="24"/>
+          <w:szCs w:val="24"/>
+          <w:rtl w:val="0"/>
+        </w:rPr>
+        <w:tab/>
+        <w:t xml:space="preserve">5.8 Abonament oferujący dostęp do treści premium</w:t>
+      </w:r>
+    </w:p>
+    <w:p>
+      <w:pPr>
+        <w:ind w:left="708.6614173228347" w:firstLine="0"/>
+        <w:jc w:val="both"/>
+        <w:rPr>
+          <w:rFonts w:ascii="Proxima Nova" w:cs="Proxima Nova" w:eastAsia="Proxima Nova" w:hAnsi="Proxima Nova"/>
+          <w:sz w:val="24"/>
+          <w:szCs w:val="24"/>
+        </w:rPr>
+      </w:pPr>
+      <w:r>
+        <w:rPr>
+          <w:rFonts w:ascii="Proxima Nova" w:cs="Proxima Nova" w:eastAsia="Proxima Nova" w:hAnsi="Proxima Nova"/>
+          <w:sz w:val="24"/>
+          <w:szCs w:val="24"/>
+          <w:rtl w:val="0"/>
+        </w:rPr>
+        <w:t xml:space="preserve">Użytkownicy mają możliwość zakupu pakietu (abonamentu) oferującego dostęp do dodatkowych treści oferowanych w serwisie.</w:t>
+      </w:r>
+    </w:p>
+    <w:p>
+      <w:pPr>
+        <w:ind w:left="708.6614173228347" w:firstLine="0"/>
+        <w:jc w:val="both"/>
+        <w:rPr>
+          <w:rFonts w:ascii="Proxima Nova" w:cs="Proxima Nova" w:eastAsia="Proxima Nova" w:hAnsi="Proxima Nova"/>
+          <w:sz w:val="24"/>
+          <w:szCs w:val="24"/>
+        </w:rPr>
+      </w:pPr>
+      <w:r>
+        <w:rPr>
+          <w:rtl w:val="0"/>
+        </w:rPr>
+      </w:r>
+    </w:p>
+    <w:p>
+      <w:pPr>
+        <w:ind w:left="708.6614173228347" w:firstLine="0"/>
+        <w:jc w:val="both"/>
+        <w:rPr>
+          <w:rFonts w:ascii="Proxima Nova" w:cs="Proxima Nova" w:eastAsia="Proxima Nova" w:hAnsi="Proxima Nova"/>
+          <w:sz w:val="24"/>
+          <w:szCs w:val="24"/>
+        </w:rPr>
+      </w:pPr>
+      <w:r>
+        <w:rPr>
+          <w:rFonts w:ascii="Proxima Nova" w:cs="Proxima Nova" w:eastAsia="Proxima Nova" w:hAnsi="Proxima Nova"/>
+          <w:sz w:val="24"/>
+          <w:szCs w:val="24"/>
+          <w:rtl w:val="0"/>
+        </w:rPr>
+        <w:tab/>
+        <w:t xml:space="preserve">5.9 System płatności</w:t>
+      </w:r>
+    </w:p>
+    <w:p>
+      <w:pPr>
+        <w:ind w:left="708.6614173228347" w:firstLine="0"/>
+        <w:jc w:val="both"/>
+        <w:rPr>
+          <w:rFonts w:ascii="Proxima Nova" w:cs="Proxima Nova" w:eastAsia="Proxima Nova" w:hAnsi="Proxima Nova"/>
+          <w:sz w:val="24"/>
+          <w:szCs w:val="24"/>
+        </w:rPr>
+      </w:pPr>
+      <w:r>
+        <w:rPr>
+          <w:rFonts w:ascii="Proxima Nova" w:cs="Proxima Nova" w:eastAsia="Proxima Nova" w:hAnsi="Proxima Nova"/>
+          <w:sz w:val="24"/>
+          <w:szCs w:val="24"/>
+          <w:rtl w:val="0"/>
+        </w:rPr>
+        <w:t xml:space="preserve">Funkcja oferująca realizację płatności za abonament wykupiony w systemie.</w:t>
+      </w:r>
+    </w:p>
+    <w:p>
+      <w:pPr>
+        <w:jc w:val="both"/>
+        <w:rPr>
+          <w:rFonts w:ascii="Proxima Nova" w:cs="Proxima Nova" w:eastAsia="Proxima Nova" w:hAnsi="Proxima Nova"/>
+          <w:sz w:val="24"/>
+          <w:szCs w:val="24"/>
+        </w:rPr>
+      </w:pPr>
+      <w:r>
+        <w:rPr>
+          <w:rFonts w:ascii="Proxima Nova" w:cs="Proxima Nova" w:eastAsia="Proxima Nova" w:hAnsi="Proxima Nova"/>
+          <w:sz w:val="24"/>
+          <w:szCs w:val="24"/>
+          <w:rtl w:val="0"/>
+        </w:rPr>
+        <w:tab/>
+      </w:r>
+    </w:p>
+    <w:p>
+      <w:pPr>
+        <w:jc w:val="both"/>
+        <w:rPr>
+          <w:rFonts w:ascii="Proxima Nova" w:cs="Proxima Nova" w:eastAsia="Proxima Nova" w:hAnsi="Proxima Nova"/>
+          <w:sz w:val="36"/>
+          <w:szCs w:val="36"/>
+        </w:rPr>
+      </w:pPr>
+      <w:r>
+        <w:rPr>
+          <w:rFonts w:ascii="Proxima Nova" w:cs="Proxima Nova" w:eastAsia="Proxima Nova" w:hAnsi="Proxima Nova"/>
+          <w:sz w:val="36"/>
+          <w:szCs w:val="36"/>
+          <w:rtl w:val="0"/>
+        </w:rPr>
+        <w:t xml:space="preserve">6. Ograniczenia</w:t>
+      </w:r>
+    </w:p>
+    <w:p>
+      <w:pPr>
+        <w:jc w:val="both"/>
+        <w:rPr>
+          <w:rFonts w:ascii="Proxima Nova" w:cs="Proxima Nova" w:eastAsia="Proxima Nova" w:hAnsi="Proxima Nova"/>
+          <w:sz w:val="24"/>
+          <w:szCs w:val="24"/>
+        </w:rPr>
+      </w:pPr>
+      <w:r>
+        <w:rPr>
+          <w:rFonts w:ascii="Proxima Nova" w:cs="Proxima Nova" w:eastAsia="Proxima Nova" w:hAnsi="Proxima Nova"/>
+          <w:sz w:val="36"/>
+          <w:szCs w:val="36"/>
+          <w:rtl w:val="0"/>
+        </w:rPr>
+        <w:tab/>
+      </w:r>
+      <w:r>
+        <w:rPr>
+          <w:rFonts w:ascii="Proxima Nova" w:cs="Proxima Nova" w:eastAsia="Proxima Nova" w:hAnsi="Proxima Nova"/>
+          <w:sz w:val="24"/>
+          <w:szCs w:val="24"/>
+          <w:rtl w:val="0"/>
+        </w:rPr>
+        <w:t xml:space="preserve">System oparty jest na aplikacji webowej, która z definicji wymaga połączenia z internetem. W przypadku braku dostępu do sieci system nie jest w stanie zapewnić żadnej z wymienionych w dokumencie funkcjonalności.</w:t>
+      </w:r>
+    </w:p>
+    <w:p>
+      <w:pPr>
+        <w:jc w:val="both"/>
+        <w:rPr>
+          <w:rFonts w:ascii="Proxima Nova" w:cs="Proxima Nova" w:eastAsia="Proxima Nova" w:hAnsi="Proxima Nova"/>
+          <w:sz w:val="36"/>
+          <w:szCs w:val="36"/>
+        </w:rPr>
+      </w:pPr>
+      <w:r>
+        <w:rPr>
+          <w:rtl w:val="0"/>
+        </w:rPr>
+      </w:r>
+    </w:p>
+    <w:p>
+      <w:pPr>
+        <w:jc w:val="both"/>
+        <w:rPr>
+          <w:rFonts w:ascii="Proxima Nova" w:cs="Proxima Nova" w:eastAsia="Proxima Nova" w:hAnsi="Proxima Nova"/>
+          <w:sz w:val="36"/>
+          <w:szCs w:val="36"/>
+        </w:rPr>
+      </w:pPr>
+      <w:r>
+        <w:br w:type="page"/>
+      </w:r>
+      <w:r>
+        <w:rPr>
+          <w:rtl w:val="0"/>
+        </w:rPr>
+      </w:r>
+    </w:p>
+    <w:p>
+      <w:pPr>
+        <w:jc w:val="both"/>
+        <w:rPr>
+          <w:rFonts w:ascii="Proxima Nova" w:cs="Proxima Nova" w:eastAsia="Proxima Nova" w:hAnsi="Proxima Nova"/>
+          <w:sz w:val="36"/>
+          <w:szCs w:val="36"/>
+        </w:rPr>
+      </w:pPr>
+      <w:r>
+        <w:rPr>
+          <w:rFonts w:ascii="Proxima Nova" w:cs="Proxima Nova" w:eastAsia="Proxima Nova" w:hAnsi="Proxima Nova"/>
+          <w:sz w:val="36"/>
+          <w:szCs w:val="36"/>
+          <w:rtl w:val="0"/>
+        </w:rPr>
+        <w:t xml:space="preserve">7. Zakresy jakości </w:t>
+      </w:r>
+    </w:p>
+    <w:p>
+      <w:pPr>
+        <w:jc w:val="both"/>
+        <w:rPr>
+          <w:rFonts w:ascii="Proxima Nova" w:cs="Proxima Nova" w:eastAsia="Proxima Nova" w:hAnsi="Proxima Nova"/>
+          <w:sz w:val="24"/>
+          <w:szCs w:val="24"/>
+        </w:rPr>
+      </w:pPr>
+      <w:r>
+        <w:rPr>
+          <w:rFonts w:ascii="Proxima Nova" w:cs="Proxima Nova" w:eastAsia="Proxima Nova" w:hAnsi="Proxima Nova"/>
+          <w:sz w:val="24"/>
+          <w:szCs w:val="24"/>
+          <w:rtl w:val="0"/>
+        </w:rPr>
+        <w:tab/>
+        <w:t xml:space="preserve">W ramach licencji klient ma zapewnione wsparcie serwisowe zespołu programistów. Ponadto przewiduje się zabezpieczenie systemu na wypadek nagłych awarii (redundancja sprzętu). </w:t>
+      </w:r>
+    </w:p>
+    <w:p>
+      <w:pPr>
+        <w:jc w:val="both"/>
+        <w:rPr>
+          <w:rFonts w:ascii="Proxima Nova" w:cs="Proxima Nova" w:eastAsia="Proxima Nova" w:hAnsi="Proxima Nova"/>
+          <w:sz w:val="24"/>
+          <w:szCs w:val="24"/>
+        </w:rPr>
+      </w:pPr>
+      <w:r>
+        <w:rPr>
+          <w:rFonts w:ascii="Proxima Nova" w:cs="Proxima Nova" w:eastAsia="Proxima Nova" w:hAnsi="Proxima Nova"/>
+          <w:sz w:val="24"/>
+          <w:szCs w:val="24"/>
+          <w:rtl w:val="0"/>
+        </w:rPr>
+        <w:tab/>
+        <w:t xml:space="preserve">Interfejs aplikacji dostosowany zarówno dla urządzeń mobilnych jaki i desktopowych. </w:t>
+      </w:r>
+    </w:p>
+    <w:p>
+      <w:pPr>
+        <w:jc w:val="both"/>
+        <w:rPr>
+          <w:rFonts w:ascii="Proxima Nova" w:cs="Proxima Nova" w:eastAsia="Proxima Nova" w:hAnsi="Proxima Nova"/>
+          <w:sz w:val="24"/>
+          <w:szCs w:val="24"/>
+        </w:rPr>
+      </w:pPr>
+      <w:r>
+        <w:rPr>
+          <w:rFonts w:ascii="Proxima Nova" w:cs="Proxima Nova" w:eastAsia="Proxima Nova" w:hAnsi="Proxima Nova"/>
+          <w:sz w:val="36"/>
+          <w:szCs w:val="36"/>
+          <w:rtl w:val="0"/>
+        </w:rPr>
+        <w:tab/>
+      </w:r>
+      <w:r>
+        <w:rPr>
+          <w:rFonts w:ascii="Proxima Nova" w:cs="Proxima Nova" w:eastAsia="Proxima Nova" w:hAnsi="Proxima Nova"/>
+          <w:sz w:val="24"/>
+          <w:szCs w:val="24"/>
+          <w:rtl w:val="0"/>
+        </w:rPr>
+        <w:t xml:space="preserve">Wydajność i stabilność systemu zależy od obciążenia serwisu (ilością użytkowników), jak i przepustowości serwera. Zakres ten będzie dostosowany indywidualnie do klienta biorąc pod uwagę planowaną wielkość i przeznaczenie serwisu.</w:t>
+      </w:r>
+    </w:p>
+    <w:p>
+      <w:pPr>
         <w:keepNext w:val="0"/>
         <w:keepLines w:val="0"/>
-        <w:numPr>
-          <w:ilvl w:val="0"/>
-          <w:numId w:val="1"/>
-        </w:numPr>
+        <w:pBdr>
+          <w:top w:color="auto" w:space="15" w:sz="0" w:val="none"/>
+          <w:left w:color="auto" w:space="0" w:sz="0" w:val="none"/>
+          <w:bottom w:color="auto" w:space="11" w:sz="0" w:val="none"/>
+          <w:right w:color="auto" w:space="0" w:sz="0" w:val="none"/>
+        </w:pBdr>
         <w:shd w:fill="ffffff" w:val="clear"/>
-        <w:spacing w:after="0" w:before="0" w:beforeAutospacing="0" w:line="268.8" w:lineRule="auto"/>
-        <w:ind w:left="720" w:hanging="360"/>
-        <w:jc w:val="both"/>
-        <w:rPr>
-          <w:rFonts w:ascii="Proxima Nova" w:cs="Proxima Nova" w:eastAsia="Proxima Nova" w:hAnsi="Proxima Nova"/>
-          <w:sz w:val="24"/>
-          <w:szCs w:val="24"/>
-        </w:rPr>
-      </w:pPr>
-      <w:bookmarkStart w:colFirst="0" w:colLast="0" w:name="_bfytr1oak1n9" w:id="0"/>
-      <w:bookmarkEnd w:id="0"/>
-      <w:r>
-        <w:rPr>
-          <w:rFonts w:ascii="Proxima Nova" w:cs="Proxima Nova" w:eastAsia="Proxima Nova" w:hAnsi="Proxima Nova"/>
-          <w:sz w:val="24"/>
-          <w:szCs w:val="24"/>
-          <w:rtl w:val="0"/>
-        </w:rPr>
-        <w:t xml:space="preserve">Wykorzystanie API MSE (</w:t>
-      </w:r>
-      <w:r>
-        <w:rPr>
-          <w:rFonts w:ascii="Proxima Nova" w:cs="Proxima Nova" w:eastAsia="Proxima Nova" w:hAnsi="Proxima Nova"/>
-          <w:sz w:val="24"/>
-          <w:szCs w:val="24"/>
-          <w:rtl w:val="0"/>
-        </w:rPr>
-        <w:t xml:space="preserve">Media Source Extensions) w celu implementacji adaptacyjnego dostosowywania jakości materiałów do przepustowości łącza internetowego.</w:t>
-      </w:r>
-    </w:p>
-    <w:p>
-      <w:pPr>
-        <w:numPr>
-          <w:ilvl w:val="0"/>
-          <w:numId w:val="1"/>
-        </w:numPr>
-        <w:ind w:left="720" w:hanging="360"/>
-        <w:jc w:val="both"/>
-        <w:rPr>
-          <w:rFonts w:ascii="Proxima Nova" w:cs="Proxima Nova" w:eastAsia="Proxima Nova" w:hAnsi="Proxima Nova"/>
-          <w:sz w:val="24"/>
-          <w:szCs w:val="24"/>
-          <w:u w:val="none"/>
-        </w:rPr>
-      </w:pPr>
-      <w:r>
-        <w:rPr>
-          <w:rFonts w:ascii="Proxima Nova" w:cs="Proxima Nova" w:eastAsia="Proxima Nova" w:hAnsi="Proxima Nova"/>
-          <w:sz w:val="24"/>
-          <w:szCs w:val="24"/>
-          <w:rtl w:val="0"/>
-        </w:rPr>
-        <w:t xml:space="preserve">Realizacja komunikacji pomiędzy bazą danych, a aplikacją internetową (Java + Spring Framework)</w:t>
-      </w:r>
-      <w:r>
-        <w:rPr>
-          <w:rtl w:val="0"/>
-        </w:rPr>
-      </w:r>
-    </w:p>
-    <w:p>
-      <w:pPr>
-        <w:ind w:left="720" w:firstLine="0"/>
-        <w:jc w:val="both"/>
-        <w:rPr>
-          <w:rFonts w:ascii="Proxima Nova" w:cs="Proxima Nova" w:eastAsia="Proxima Nova" w:hAnsi="Proxima Nova"/>
-          <w:sz w:val="24"/>
-          <w:szCs w:val="24"/>
-        </w:rPr>
-      </w:pPr>
-      <w:r>
-        <w:rPr>
-          <w:rtl w:val="0"/>
-        </w:rPr>
-      </w:r>
-    </w:p>
-    <w:p>
-      <w:pPr>
+        <w:spacing w:after="0" w:before="0" w:lineRule="auto"/>
         <w:jc w:val="both"/>
         <w:rPr>
           <w:rFonts w:ascii="Proxima Nova" w:cs="Proxima Nova" w:eastAsia="Proxima Nova" w:hAnsi="Proxima Nova"/>
@@ -6830,79 +7639,98 @@
       </w:pPr>
       <w:r>
         <w:rPr>
-          <w:rtl w:val="0"/>
-        </w:rPr>
-      </w:r>
-    </w:p>
-    <w:p>
-      <w:pPr>
-        <w:jc w:val="both"/>
-        <w:rPr>
           <w:rFonts w:ascii="Proxima Nova" w:cs="Proxima Nova" w:eastAsia="Proxima Nova" w:hAnsi="Proxima Nova"/>
           <w:sz w:val="36"/>
           <w:szCs w:val="36"/>
-        </w:rPr>
-      </w:pPr>
-      <w:r>
-        <w:rPr>
-          <w:rFonts w:ascii="Proxima Nova" w:cs="Proxima Nova" w:eastAsia="Proxima Nova" w:hAnsi="Proxima Nova"/>
-          <w:sz w:val="36"/>
-          <w:szCs w:val="36"/>
-          <w:rtl w:val="0"/>
-        </w:rPr>
-        <w:t xml:space="preserve">7. Ograniczenia</w:t>
-      </w:r>
-    </w:p>
-    <w:p>
-      <w:pPr>
-        <w:jc w:val="both"/>
-        <w:rPr>
-          <w:rFonts w:ascii="Proxima Nova" w:cs="Proxima Nova" w:eastAsia="Proxima Nova" w:hAnsi="Proxima Nova"/>
-          <w:sz w:val="24"/>
-          <w:szCs w:val="24"/>
-        </w:rPr>
-      </w:pPr>
-      <w:r>
-        <w:rPr>
-          <w:rFonts w:ascii="Proxima Nova" w:cs="Proxima Nova" w:eastAsia="Proxima Nova" w:hAnsi="Proxima Nova"/>
-          <w:sz w:val="36"/>
-          <w:szCs w:val="36"/>
-          <w:rtl w:val="0"/>
-        </w:rPr>
-        <w:tab/>
-      </w:r>
-      <w:r>
-        <w:rPr>
-          <w:rFonts w:ascii="Proxima Nova" w:cs="Proxima Nova" w:eastAsia="Proxima Nova" w:hAnsi="Proxima Nova"/>
-          <w:sz w:val="24"/>
-          <w:szCs w:val="24"/>
-          <w:rtl w:val="0"/>
-        </w:rPr>
-        <w:t xml:space="preserve">System oparty jest na aplikacji webowej, która z definicji wymaga połączenia z internetem. W przypadku braku dostępu do sieci system nie jest w stanie zapewnić żadnej z wymienionych w dokumencie funkcjonalności.</w:t>
-      </w:r>
-    </w:p>
-    <w:p>
-      <w:pPr>
-        <w:jc w:val="both"/>
-        <w:rPr>
-          <w:rFonts w:ascii="Proxima Nova" w:cs="Proxima Nova" w:eastAsia="Proxima Nova" w:hAnsi="Proxima Nova"/>
-          <w:sz w:val="36"/>
-          <w:szCs w:val="36"/>
-        </w:rPr>
-      </w:pPr>
-      <w:r>
-        <w:rPr>
-          <w:rtl w:val="0"/>
-        </w:rPr>
-      </w:r>
-    </w:p>
-    <w:p>
-      <w:pPr>
-        <w:jc w:val="both"/>
-        <w:rPr>
-          <w:rFonts w:ascii="Proxima Nova" w:cs="Proxima Nova" w:eastAsia="Proxima Nova" w:hAnsi="Proxima Nova"/>
-          <w:sz w:val="36"/>
-          <w:szCs w:val="36"/>
+          <w:rtl w:val="0"/>
+        </w:rPr>
+        <w:t xml:space="preserve">8. Wymagania dotyczące dokumentacji</w:t>
+      </w:r>
+    </w:p>
+    <w:p>
+      <w:pPr>
+        <w:ind w:left="720" w:firstLine="0"/>
+        <w:rPr>
+          <w:rFonts w:ascii="Proxima Nova" w:cs="Proxima Nova" w:eastAsia="Proxima Nova" w:hAnsi="Proxima Nova"/>
+          <w:sz w:val="24"/>
+          <w:szCs w:val="24"/>
+        </w:rPr>
+      </w:pPr>
+      <w:r>
+        <w:rPr>
+          <w:rFonts w:ascii="Proxima Nova" w:cs="Proxima Nova" w:eastAsia="Proxima Nova" w:hAnsi="Proxima Nova"/>
+          <w:sz w:val="24"/>
+          <w:szCs w:val="24"/>
+          <w:rtl w:val="0"/>
+        </w:rPr>
+        <w:t xml:space="preserve">8</w:t>
+      </w:r>
+      <w:r>
+        <w:rPr>
+          <w:rFonts w:ascii="Proxima Nova" w:cs="Proxima Nova" w:eastAsia="Proxima Nova" w:hAnsi="Proxima Nova"/>
+          <w:sz w:val="24"/>
+          <w:szCs w:val="24"/>
+          <w:rtl w:val="0"/>
+        </w:rPr>
+        <w:t xml:space="preserve">.1</w:t>
+        <w:tab/>
+        <w:t xml:space="preserve">Uwagi do wydania: ankieta przed wdrożeniem, instrukcja obsługi, plik readme a w nim uwagi dotyczące instalacji i aktualizacji.</w:t>
+      </w:r>
+    </w:p>
+    <w:p>
+      <w:pPr>
+        <w:ind w:left="720" w:firstLine="0"/>
+        <w:rPr>
+          <w:rFonts w:ascii="Proxima Nova" w:cs="Proxima Nova" w:eastAsia="Proxima Nova" w:hAnsi="Proxima Nova"/>
+          <w:sz w:val="24"/>
+          <w:szCs w:val="24"/>
+        </w:rPr>
+      </w:pPr>
+      <w:r>
+        <w:rPr>
+          <w:rFonts w:ascii="Proxima Nova" w:cs="Proxima Nova" w:eastAsia="Proxima Nova" w:hAnsi="Proxima Nova"/>
+          <w:sz w:val="24"/>
+          <w:szCs w:val="24"/>
+          <w:rtl w:val="0"/>
+        </w:rPr>
+        <w:t xml:space="preserve">8.2</w:t>
+        <w:tab/>
+        <w:t xml:space="preserve">Pomoc elektroniczna: system pomocy elektronicznej. Zarządzanie i planowanie projektu. 24-godzinne wsparcie techniczne zapewnione dla klienta.</w:t>
+      </w:r>
+    </w:p>
+    <w:p>
+      <w:pPr>
+        <w:ind w:left="720" w:firstLine="0"/>
+        <w:rPr>
+          <w:rFonts w:ascii="Proxima Nova" w:cs="Proxima Nova" w:eastAsia="Proxima Nova" w:hAnsi="Proxima Nova"/>
+          <w:sz w:val="24"/>
+          <w:szCs w:val="24"/>
+        </w:rPr>
+      </w:pPr>
+      <w:r>
+        <w:rPr>
+          <w:rFonts w:ascii="Proxima Nova" w:cs="Proxima Nova" w:eastAsia="Proxima Nova" w:hAnsi="Proxima Nova"/>
+          <w:sz w:val="24"/>
+          <w:szCs w:val="24"/>
+          <w:rtl w:val="0"/>
+        </w:rPr>
+        <w:t xml:space="preserve">8.3</w:t>
+        <w:tab/>
+        <w:t xml:space="preserve">Instrukcja instalacji: dokumentacja, w której szczegółowo opisano sposób instalacji aplikacji strumieniowania wideo.</w:t>
+      </w:r>
+      <w:r>
+        <w:rPr>
+          <w:rtl w:val="0"/>
+        </w:rPr>
+      </w:r>
+    </w:p>
+    <w:p>
+      <w:pPr>
+        <w:jc w:val="both"/>
+        <w:rPr>
+          <w:rFonts w:ascii="Proxima Nova" w:cs="Proxima Nova" w:eastAsia="Proxima Nova" w:hAnsi="Proxima Nova"/>
+          <w:sz w:val="24"/>
+          <w:szCs w:val="24"/>
         </w:rPr>
       </w:pPr>
       <w:r>
@@ -7054,7 +7882,7 @@
       <w:lvlText w:val="-"/>
       <w:lvlJc w:val="left"/>
       <w:pPr>
-        <w:ind w:left="720" w:hanging="360"/>
+        <w:ind w:left="1440" w:hanging="360"/>
       </w:pPr>
       <w:rPr>
         <w:u w:val="none"/>
@@ -7066,7 +7894,7 @@
       <w:lvlText w:val="-"/>
       <w:lvlJc w:val="left"/>
       <w:pPr>
-        <w:ind w:left="1440" w:hanging="360"/>
+        <w:ind w:left="2160" w:hanging="360"/>
       </w:pPr>
       <w:rPr>
         <w:u w:val="none"/>
@@ -7078,7 +7906,7 @@
       <w:lvlText w:val="-"/>
       <w:lvlJc w:val="left"/>
       <w:pPr>
-        <w:ind w:left="2160" w:hanging="360"/>
+        <w:ind w:left="2880" w:hanging="360"/>
       </w:pPr>
       <w:rPr>
         <w:u w:val="none"/>
@@ -7090,7 +7918,7 @@
       <w:lvlText w:val="-"/>
       <w:lvlJc w:val="left"/>
       <w:pPr>
-        <w:ind w:left="2880" w:hanging="360"/>
+        <w:ind w:left="3600" w:hanging="360"/>
       </w:pPr>
       <w:rPr>
         <w:u w:val="none"/>
@@ -7102,7 +7930,7 @@
       <w:lvlText w:val="-"/>
       <w:lvlJc w:val="left"/>
       <w:pPr>
-        <w:ind w:left="3600" w:hanging="360"/>
+        <w:ind w:left="4320" w:hanging="360"/>
       </w:pPr>
       <w:rPr>
         <w:u w:val="none"/>
@@ -7114,7 +7942,7 @@
       <w:lvlText w:val="-"/>
       <w:lvlJc w:val="left"/>
       <w:pPr>
-        <w:ind w:left="4320" w:hanging="360"/>
+        <w:ind w:left="5040" w:hanging="360"/>
       </w:pPr>
       <w:rPr>
         <w:u w:val="none"/>
@@ -7126,7 +7954,7 @@
       <w:lvlText w:val="-"/>
       <w:lvlJc w:val="left"/>
       <w:pPr>
-        <w:ind w:left="5040" w:hanging="360"/>
+        <w:ind w:left="5760" w:hanging="360"/>
       </w:pPr>
       <w:rPr>
         <w:u w:val="none"/>
@@ -7138,7 +7966,7 @@
       <w:lvlText w:val="-"/>
       <w:lvlJc w:val="left"/>
       <w:pPr>
-        <w:ind w:left="5760" w:hanging="360"/>
+        <w:ind w:left="6480" w:hanging="360"/>
       </w:pPr>
       <w:rPr>
         <w:u w:val="none"/>
@@ -7150,7 +7978,7 @@
       <w:lvlText w:val="-"/>
       <w:lvlJc w:val="left"/>
       <w:pPr>
-        <w:ind w:left="6480" w:hanging="360"/>
+        <w:ind w:left="7200" w:hanging="360"/>
       </w:pPr>
       <w:rPr>
         <w:u w:val="none"/>
@@ -7164,7 +7992,7 @@
       <w:lvlText w:val="-"/>
       <w:lvlJc w:val="left"/>
       <w:pPr>
-        <w:ind w:left="720" w:hanging="360"/>
+        <w:ind w:left="1440" w:hanging="360"/>
       </w:pPr>
       <w:rPr>
         <w:u w:val="none"/>
@@ -7176,7 +8004,7 @@
       <w:lvlText w:val="-"/>
       <w:lvlJc w:val="left"/>
       <w:pPr>
-        <w:ind w:left="1440" w:hanging="360"/>
+        <w:ind w:left="2160" w:hanging="360"/>
       </w:pPr>
       <w:rPr>
         <w:u w:val="none"/>
@@ -7188,7 +8016,7 @@
       <w:lvlText w:val="-"/>
       <w:lvlJc w:val="left"/>
       <w:pPr>
-        <w:ind w:left="2160" w:hanging="360"/>
+        <w:ind w:left="2880" w:hanging="360"/>
       </w:pPr>
       <w:rPr>
         <w:u w:val="none"/>
@@ -7200,7 +8028,7 @@
       <w:lvlText w:val="-"/>
       <w:lvlJc w:val="left"/>
       <w:pPr>
-        <w:ind w:left="2880" w:hanging="360"/>
+        <w:ind w:left="3600" w:hanging="360"/>
       </w:pPr>
       <w:rPr>
         <w:u w:val="none"/>
@@ -7212,7 +8040,7 @@
       <w:lvlText w:val="-"/>
       <w:lvlJc w:val="left"/>
       <w:pPr>
-        <w:ind w:left="3600" w:hanging="360"/>
+        <w:ind w:left="4320" w:hanging="360"/>
       </w:pPr>
       <w:rPr>
         <w:u w:val="none"/>
@@ -7224,7 +8052,7 @@
       <w:lvlText w:val="-"/>
       <w:lvlJc w:val="left"/>
       <w:pPr>
-        <w:ind w:left="4320" w:hanging="360"/>
+        <w:ind w:left="5040" w:hanging="360"/>
       </w:pPr>
       <w:rPr>
         <w:u w:val="none"/>
@@ -7236,7 +8064,7 @@
       <w:lvlText w:val="-"/>
       <w:lvlJc w:val="left"/>
       <w:pPr>
-        <w:ind w:left="5040" w:hanging="360"/>
+        <w:ind w:left="5760" w:hanging="360"/>
       </w:pPr>
       <w:rPr>
         <w:u w:val="none"/>
@@ -7248,7 +8076,7 @@
       <w:lvlText w:val="-"/>
       <w:lvlJc w:val="left"/>
       <w:pPr>
-        <w:ind w:left="5760" w:hanging="360"/>
+        <w:ind w:left="6480" w:hanging="360"/>
       </w:pPr>
       <w:rPr>
         <w:u w:val="none"/>
@@ -7260,7 +8088,7 @@
       <w:lvlText w:val="-"/>
       <w:lvlJc w:val="left"/>
       <w:pPr>
-        <w:ind w:left="6480" w:hanging="360"/>
+        <w:ind w:left="7200" w:hanging="360"/>
       </w:pPr>
       <w:rPr>
         <w:u w:val="none"/>
@@ -7268,6 +8096,116 @@
     </w:lvl>
   </w:abstractNum>
   <w:abstractNum w:abstractNumId="4">
+    <w:lvl w:ilvl="0">
+      <w:start w:val="1"/>
+      <w:numFmt w:val="bullet"/>
+      <w:lvlText w:val="-"/>
+      <w:lvlJc w:val="left"/>
+      <w:pPr>
+        <w:ind w:left="720" w:hanging="360"/>
+      </w:pPr>
+      <w:rPr>
+        <w:u w:val="none"/>
+      </w:rPr>
+    </w:lvl>
+    <w:lvl w:ilvl="1">
+      <w:start w:val="1"/>
+      <w:numFmt w:val="bullet"/>
+      <w:lvlText w:val="-"/>
+      <w:lvlJc w:val="left"/>
+      <w:pPr>
+        <w:ind w:left="1440" w:hanging="360"/>
+      </w:pPr>
+      <w:rPr>
+        <w:u w:val="none"/>
+      </w:rPr>
+    </w:lvl>
+    <w:lvl w:ilvl="2">
+      <w:start w:val="1"/>
+      <w:numFmt w:val="bullet"/>
+      <w:lvlText w:val="-"/>
+      <w:lvlJc w:val="left"/>
+      <w:pPr>
+        <w:ind w:left="2160" w:hanging="360"/>
+      </w:pPr>
+      <w:rPr>
+        <w:u w:val="none"/>
+      </w:rPr>
+    </w:lvl>
+    <w:lvl w:ilvl="3">
+      <w:start w:val="1"/>
+      <w:numFmt w:val="bullet"/>
+      <w:lvlText w:val="-"/>
+      <w:lvlJc w:val="left"/>
+      <w:pPr>
+        <w:ind w:left="2880" w:hanging="360"/>
+      </w:pPr>
+      <w:rPr>
+        <w:u w:val="none"/>
+      </w:rPr>
+    </w:lvl>
+    <w:lvl w:ilvl="4">
+      <w:start w:val="1"/>
+      <w:numFmt w:val="bullet"/>
+      <w:lvlText w:val="-"/>
+      <w:lvlJc w:val="left"/>
+      <w:pPr>
+        <w:ind w:left="3600" w:hanging="360"/>
+      </w:pPr>
+      <w:rPr>
+        <w:u w:val="none"/>
+      </w:rPr>
+    </w:lvl>
+    <w:lvl w:ilvl="5">
+      <w:start w:val="1"/>
+      <w:numFmt w:val="bullet"/>
+      <w:lvlText w:val="-"/>
+      <w:lvlJc w:val="left"/>
+      <w:pPr>
+        <w:ind w:left="4320" w:hanging="360"/>
+      </w:pPr>
+      <w:rPr>
+        <w:u w:val="none"/>
+      </w:rPr>
+    </w:lvl>
+    <w:lvl w:ilvl="6">
+      <w:start w:val="1"/>
+      <w:numFmt w:val="bullet"/>
+      <w:lvlText w:val="-"/>
+      <w:lvlJc w:val="left"/>
+      <w:pPr>
+        <w:ind w:left="5040" w:hanging="360"/>
+      </w:pPr>
+      <w:rPr>
+        <w:u w:val="none"/>
+      </w:rPr>
+    </w:lvl>
+    <w:lvl w:ilvl="7">
+      <w:start w:val="1"/>
+      <w:numFmt w:val="bullet"/>
+      <w:lvlText w:val="-"/>
+      <w:lvlJc w:val="left"/>
+      <w:pPr>
+        <w:ind w:left="5760" w:hanging="360"/>
+      </w:pPr>
+      <w:rPr>
+        <w:u w:val="none"/>
+      </w:rPr>
+    </w:lvl>
+    <w:lvl w:ilvl="8">
+      <w:start w:val="1"/>
+      <w:numFmt w:val="bullet"/>
+      <w:lvlText w:val="-"/>
+      <w:lvlJc w:val="left"/>
+      <w:pPr>
+        <w:ind w:left="6480" w:hanging="360"/>
+      </w:pPr>
+      <w:rPr>
+        <w:u w:val="none"/>
+      </w:rPr>
+    </w:lvl>
+  </w:abstractNum>
+  <w:abstractNum w:abstractNumId="5">
     <w:lvl w:ilvl="0">
       <w:start w:val="1"/>
       <w:numFmt w:val="decimal"/>
@@ -7377,7 +8315,227 @@
       </w:rPr>
     </w:lvl>
   </w:abstractNum>
-  <w:abstractNum w:abstractNumId="5">
+  <w:abstractNum w:abstractNumId="6">
+    <w:lvl w:ilvl="0">
+      <w:start w:val="1"/>
+      <w:numFmt w:val="lowerLetter"/>
+      <w:lvlText w:val="%1)"/>
+      <w:lvlJc w:val="left"/>
+      <w:pPr>
+        <w:ind w:left="720" w:hanging="360"/>
+      </w:pPr>
+      <w:rPr>
+        <w:u w:val="none"/>
+      </w:rPr>
+    </w:lvl>
+    <w:lvl w:ilvl="1">
+      <w:start w:val="1"/>
+      <w:numFmt w:val="lowerRoman"/>
+      <w:lvlText w:val="%2)"/>
+      <w:lvlJc w:val="right"/>
+      <w:pPr>
+        <w:ind w:left="1440" w:hanging="360"/>
+      </w:pPr>
+      <w:rPr>
+        <w:u w:val="none"/>
+      </w:rPr>
+    </w:lvl>
+    <w:lvl w:ilvl="2">
+      <w:start w:val="1"/>
+      <w:numFmt w:val="decimal"/>
+      <w:lvlText w:val="%3)"/>
+      <w:lvlJc w:val="left"/>
+      <w:pPr>
+        <w:ind w:left="2160" w:hanging="360"/>
+      </w:pPr>
+      <w:rPr>
+        <w:u w:val="none"/>
+      </w:rPr>
+    </w:lvl>
+    <w:lvl w:ilvl="3">
+      <w:start w:val="1"/>
+      <w:numFmt w:val="lowerLetter"/>
+      <w:lvlText w:val="(%4)"/>
+      <w:lvlJc w:val="left"/>
+      <w:pPr>
+        <w:ind w:left="2880" w:hanging="360"/>
+      </w:pPr>
+      <w:rPr>
+        <w:u w:val="none"/>
+      </w:rPr>
+    </w:lvl>
+    <w:lvl w:ilvl="4">
+      <w:start w:val="1"/>
+      <w:numFmt w:val="lowerRoman"/>
+      <w:lvlText w:val="(%5)"/>
+      <w:lvlJc w:val="right"/>
+      <w:pPr>
+        <w:ind w:left="3600" w:hanging="360"/>
+      </w:pPr>
+      <w:rPr>
+        <w:u w:val="none"/>
+      </w:rPr>
+    </w:lvl>
+    <w:lvl w:ilvl="5">
+      <w:start w:val="1"/>
+      <w:numFmt w:val="decimal"/>
+      <w:lvlText w:val="(%6)"/>
+      <w:lvlJc w:val="left"/>
+      <w:pPr>
+        <w:ind w:left="4320" w:hanging="360"/>
+      </w:pPr>
+      <w:rPr>
+        <w:u w:val="none"/>
+      </w:rPr>
+    </w:lvl>
+    <w:lvl w:ilvl="6">
+      <w:start w:val="1"/>
+      <w:numFmt w:val="lowerLetter"/>
+      <w:lvlText w:val="%7."/>
+      <w:lvlJc w:val="left"/>
+      <w:pPr>
+        <w:ind w:left="5040" w:hanging="360"/>
+      </w:pPr>
+      <w:rPr>
+        <w:u w:val="none"/>
+      </w:rPr>
+    </w:lvl>
+    <w:lvl w:ilvl="7">
+      <w:start w:val="1"/>
+      <w:numFmt w:val="lowerRoman"/>
+      <w:lvlText w:val="%8."/>
+      <w:lvlJc w:val="right"/>
+      <w:pPr>
+        <w:ind w:left="5760" w:hanging="360"/>
+      </w:pPr>
+      <w:rPr>
+        <w:u w:val="none"/>
+      </w:rPr>
+    </w:lvl>
+    <w:lvl w:ilvl="8">
+      <w:start w:val="1"/>
+      <w:numFmt w:val="decimal"/>
+      <w:lvlText w:val="%9."/>
+      <w:lvlJc w:val="left"/>
+      <w:pPr>
+        <w:ind w:left="6480" w:hanging="360"/>
+      </w:pPr>
+      <w:rPr>
+        <w:u w:val="none"/>
+      </w:rPr>
+    </w:lvl>
+  </w:abstractNum>
+  <w:abstractNum w:abstractNumId="7">
+    <w:lvl w:ilvl="0">
+      <w:start w:val="1"/>
+      <w:numFmt w:val="bullet"/>
+      <w:lvlText w:val="-"/>
+      <w:lvlJc w:val="left"/>
+      <w:pPr>
+        <w:ind w:left="2160" w:hanging="360"/>
+      </w:pPr>
+      <w:rPr>
+        <w:u w:val="none"/>
+      </w:rPr>
+    </w:lvl>
+    <w:lvl w:ilvl="1">
+      <w:start w:val="1"/>
+      <w:numFmt w:val="bullet"/>
+      <w:lvlText w:val="-"/>
+      <w:lvlJc w:val="left"/>
+      <w:pPr>
+        <w:ind w:left="2880" w:hanging="360"/>
+      </w:pPr>
+      <w:rPr>
+        <w:u w:val="none"/>
+      </w:rPr>
+    </w:lvl>
+    <w:lvl w:ilvl="2">
+      <w:start w:val="1"/>
+      <w:numFmt w:val="bullet"/>
+      <w:lvlText w:val="-"/>
+      <w:lvlJc w:val="left"/>
+      <w:pPr>
+        <w:ind w:left="3600" w:hanging="360"/>
+      </w:pPr>
+      <w:rPr>
+        <w:u w:val="none"/>
+      </w:rPr>
+    </w:lvl>
+    <w:lvl w:ilvl="3">
+      <w:start w:val="1"/>
+      <w:numFmt w:val="bullet"/>
+      <w:lvlText w:val="-"/>
+      <w:lvlJc w:val="left"/>
+      <w:pPr>
+        <w:ind w:left="4320" w:hanging="360"/>
+      </w:pPr>
+      <w:rPr>
+        <w:u w:val="none"/>
+      </w:rPr>
+    </w:lvl>
+    <w:lvl w:ilvl="4">
+      <w:start w:val="1"/>
+      <w:numFmt w:val="bullet"/>
+      <w:lvlText w:val="-"/>
+      <w:lvlJc w:val="left"/>
+      <w:pPr>
+        <w:ind w:left="5040" w:hanging="360"/>
+      </w:pPr>
+      <w:rPr>
+        <w:u w:val="none"/>
+      </w:rPr>
+    </w:lvl>
+    <w:lvl w:ilvl="5">
+      <w:start w:val="1"/>
+      <w:numFmt w:val="bullet"/>
+      <w:lvlText w:val="-"/>
+      <w:lvlJc w:val="left"/>
+      <w:pPr>
+        <w:ind w:left="5760" w:hanging="360"/>
+      </w:pPr>
+      <w:rPr>
+        <w:u w:val="none"/>
+      </w:rPr>
+    </w:lvl>
+    <w:lvl w:ilvl="6">
+      <w:start w:val="1"/>
+      <w:numFmt w:val="bullet"/>
+      <w:lvlText w:val="-"/>
+      <w:lvlJc w:val="left"/>
+      <w:pPr>
+        <w:ind w:left="6480" w:hanging="360"/>
+      </w:pPr>
+      <w:rPr>
+        <w:u w:val="none"/>
+      </w:rPr>
+    </w:lvl>
+    <w:lvl w:ilvl="7">
+      <w:start w:val="1"/>
+      <w:numFmt w:val="bullet"/>
+      <w:lvlText w:val="-"/>
+      <w:lvlJc w:val="left"/>
+      <w:pPr>
+        <w:ind w:left="7200" w:hanging="360"/>
+      </w:pPr>
+      <w:rPr>
+        <w:u w:val="none"/>
+      </w:rPr>
+    </w:lvl>
+    <w:lvl w:ilvl="8">
+      <w:start w:val="1"/>
+      <w:numFmt w:val="bullet"/>
+      <w:lvlText w:val="-"/>
+      <w:lvlJc w:val="left"/>
+      <w:pPr>
+        <w:ind w:left="7920" w:hanging="360"/>
+      </w:pPr>
+      <w:rPr>
+        <w:u w:val="none"/>
+      </w:rPr>
+    </w:lvl>
+  </w:abstractNum>
+  <w:abstractNum w:abstractNumId="8">
     <w:lvl w:ilvl="0">
       <w:start w:val="1"/>
       <w:numFmt w:val="bullet"/>
@@ -7501,6 +8659,15 @@
   </w:num>
   <w:num w:numId="5">
     <w:abstractNumId w:val="5"/>
+  </w:num>
+  <w:num w:numId="6">
+    <w:abstractNumId w:val="6"/>
+  </w:num>
+  <w:num w:numId="7">
+    <w:abstractNumId w:val="7"/>
+  </w:num>
+  <w:num w:numId="8">
+    <w:abstractNumId w:val="8"/>
   </w:num>
 </w:numbering>
 </file>

</xml_diff>